<commit_message>
Maintenance: Accepted all Mark's changes and fixed a typo found by Neil -              name of the parameter "source_dset_name" was changed to "src_dset_name" in H5Pset_virtual.
Former-commit-id: 6d485ae1ada449210612182f457b45eae9b84191
</commit_message>
<xml_diff>
--- a/RFCs/HDF5_Library/VirtualDataset/RFC-HDF5-VDS_RM_Entries-2015-02-11.docx
+++ b/RFCs/HDF5_Library/VirtualDataset/RFC-HDF5-VDS_RM_Entries-2015-02-11.docx
@@ -1,6 +1,6 @@
 
 <file path=word/document.xml><?xml version="1.0" encoding="utf-8"?>
-<w:document xmlns:wpc="http://schemas.microsoft.com/office/word/2010/wordprocessingCanvas" xmlns:mc="http://schemas.openxmlformats.org/markup-compatibility/2006" xmlns:o="urn:schemas-microsoft-com:office:office" xmlns:r="http://schemas.openxmlformats.org/officeDocument/2006/relationships" xmlns:m="http://schemas.openxmlformats.org/officeDocument/2006/math" xmlns:v="urn:schemas-microsoft-com:vml" xmlns:wp14="http://schemas.microsoft.com/office/word/2010/wordprocessingDrawing" xmlns:wp="http://schemas.openxmlformats.org/drawingml/2006/wordprocessingDrawing" xmlns:w10="urn:schemas-microsoft-com:office:word" xmlns:w="http://schemas.openxmlformats.org/wordprocessingml/2006/main" xmlns:w14="http://schemas.microsoft.com/office/word/2010/wordml" xmlns:wpg="http://schemas.microsoft.com/office/word/2010/wordprocessingGroup" xmlns:wpi="http://schemas.microsoft.com/office/word/2010/wordprocessingInk" xmlns:wne="http://schemas.microsoft.com/office/word/2006/wordml" xmlns:wps="http://schemas.microsoft.com/office/word/2010/wordprocessingShape" mc:Ignorable="w14 wp14">
+<w:document xmlns:wpc="http://schemas.microsoft.com/office/word/2010/wordprocessingCanvas" xmlns:mo="http://schemas.microsoft.com/office/mac/office/2008/main" xmlns:mc="http://schemas.openxmlformats.org/markup-compatibility/2006" xmlns:mv="urn:schemas-microsoft-com:mac:vml" xmlns:o="urn:schemas-microsoft-com:office:office" xmlns:r="http://schemas.openxmlformats.org/officeDocument/2006/relationships" xmlns:m="http://schemas.openxmlformats.org/officeDocument/2006/math" xmlns:v="urn:schemas-microsoft-com:vml" xmlns:wp14="http://schemas.microsoft.com/office/word/2010/wordprocessingDrawing" xmlns:wp="http://schemas.openxmlformats.org/drawingml/2006/wordprocessingDrawing" xmlns:w10="urn:schemas-microsoft-com:office:word" xmlns:w="http://schemas.openxmlformats.org/wordprocessingml/2006/main" xmlns:w14="http://schemas.microsoft.com/office/word/2010/wordml" xmlns:wpg="http://schemas.microsoft.com/office/word/2010/wordprocessingGroup" xmlns:wpi="http://schemas.microsoft.com/office/word/2010/wordprocessingInk" xmlns:wne="http://schemas.microsoft.com/office/word/2006/wordml" xmlns:wps="http://schemas.microsoft.com/office/word/2010/wordprocessingShape" mc:Ignorable="w14 wp14">
   <w:body>
     <w:p>
       <w:pPr>
@@ -9,11 +9,6 @@
       <w:r>
         <w:t xml:space="preserve">RFC: </w:t>
       </w:r>
-      <w:del w:id="0" w:author="Evans, Mark" w:date="2015-02-12T10:16:00Z">
-        <w:r>
-          <w:delText xml:space="preserve">  </w:delText>
-        </w:r>
-      </w:del>
       <w:r>
         <w:t>Reference Manual Entries for VDS functions</w:t>
       </w:r>
@@ -33,18 +28,16 @@
       <w:r>
         <w:t xml:space="preserve">This document proposes </w:t>
       </w:r>
-      <w:ins w:id="1" w:author="Evans, Mark" w:date="2015-02-12T10:14:00Z">
-        <w:r>
-          <w:rPr>
-            <w:i/>
-          </w:rPr>
-          <w:t xml:space="preserve">HDF5 </w:t>
-        </w:r>
-      </w:ins>
       <w:r>
         <w:rPr>
           <w:i/>
         </w:rPr>
+        <w:t xml:space="preserve">HDF5 </w:t>
+      </w:r>
+      <w:r>
+        <w:rPr>
+          <w:i/>
+        </w:rPr>
         <w:t>Reference Manual</w:t>
       </w:r>
       <w:r>
@@ -53,40 +46,24 @@
       <w:r>
         <w:t xml:space="preserve"> entries for the </w:t>
       </w:r>
-      <w:ins w:id="2" w:author="Evans, Mark" w:date="2015-02-12T10:13:00Z">
-        <w:r>
-          <w:t xml:space="preserve">creation </w:t>
-        </w:r>
-      </w:ins>
+      <w:r>
+        <w:t xml:space="preserve">creation </w:t>
+      </w:r>
       <w:r>
         <w:t xml:space="preserve">functions </w:t>
       </w:r>
-      <w:ins w:id="3" w:author="Evans, Mark" w:date="2015-02-12T10:13:00Z">
-        <w:r>
-          <w:t>that</w:t>
-        </w:r>
-      </w:ins>
-      <w:del w:id="4" w:author="Evans, Mark" w:date="2015-02-12T10:13:00Z">
-        <w:r>
-          <w:delText>to</w:delText>
-        </w:r>
-      </w:del>
+      <w:r>
+        <w:t>that</w:t>
+      </w:r>
       <w:r>
         <w:t xml:space="preserve"> support </w:t>
       </w:r>
-      <w:ins w:id="5" w:author="Evans, Mark" w:date="2015-02-12T10:13:00Z">
-        <w:r>
-          <w:t xml:space="preserve">the </w:t>
-        </w:r>
-      </w:ins>
+      <w:r>
+        <w:t xml:space="preserve">the </w:t>
+      </w:r>
       <w:r>
         <w:t>Virtual Data</w:t>
       </w:r>
-      <w:del w:id="6" w:author="Evans, Mark" w:date="2015-02-12T10:15:00Z">
-        <w:r>
-          <w:delText xml:space="preserve"> </w:delText>
-        </w:r>
-      </w:del>
       <w:r>
         <w:t>s</w:t>
       </w:r>
@@ -99,11 +76,9 @@
       <w:r>
         <w:t xml:space="preserve"> </w:t>
       </w:r>
-      <w:ins w:id="7" w:author="Evans, Mark" w:date="2015-02-12T10:13:00Z">
-        <w:r>
-          <w:t xml:space="preserve">feature </w:t>
-        </w:r>
-      </w:ins>
+      <w:r>
+        <w:t xml:space="preserve">feature </w:t>
+      </w:r>
       <w:r>
         <w:t>in HDF5.</w:t>
       </w:r>
@@ -143,8 +118,6 @@
             <w:t>Table of Contents</w:t>
           </w:r>
         </w:p>
-        <w:bookmarkStart w:id="8" w:name="_GoBack"/>
-        <w:bookmarkEnd w:id="8"/>
         <w:p>
           <w:pPr>
             <w:pStyle w:val="TOC1"/>
@@ -1171,12 +1144,12 @@
       <w:pPr>
         <w:pStyle w:val="Heading1"/>
       </w:pPr>
-      <w:bookmarkStart w:id="9" w:name="_Toc411503636"/>
+      <w:bookmarkStart w:id="0" w:name="_Toc411503636"/>
       <w:r>
         <w:lastRenderedPageBreak/>
         <w:t>Introduction</w:t>
       </w:r>
-      <w:bookmarkEnd w:id="9"/>
+      <w:bookmarkEnd w:id="0"/>
     </w:p>
     <w:p>
       <w:r>
@@ -1210,113 +1183,62 @@
         <w:t xml:space="preserve">corresponds to </w:t>
       </w:r>
       <w:r>
-        <w:t>a specific VDS function</w:t>
-      </w:r>
-      <w:del w:id="10" w:author="Evans, Mark" w:date="2015-02-12T10:23:00Z">
-        <w:r>
-          <w:delText>ality</w:delText>
-        </w:r>
-      </w:del>
-      <w:del w:id="11" w:author="Evans, Mark" w:date="2015-02-12T10:17:00Z">
-        <w:r>
-          <w:delText>, for example,</w:delText>
-        </w:r>
-      </w:del>
-      <w:del w:id="12" w:author="Evans, Mark" w:date="2015-02-12T10:23:00Z">
-        <w:r>
-          <w:delText xml:space="preserve"> VDS creation and properties inquiry</w:delText>
-        </w:r>
-      </w:del>
+        <w:t>a specific VDS function.</w:t>
+      </w:r>
+    </w:p>
+    <w:p>
+      <w:r>
+        <w:t>We use</w:t>
+      </w:r>
+      <w:r>
+        <w:t>d</w:t>
+      </w:r>
+      <w:r>
+        <w:t xml:space="preserve"> the same style for API names, parameters</w:t>
+      </w:r>
+      <w:r>
+        <w:t>,</w:t>
+      </w:r>
+      <w:r>
+        <w:t xml:space="preserve"> and return values as for the existing functions with similar functionality such as </w:t>
+      </w:r>
+      <w:r>
+        <w:rPr>
+          <w:rFonts w:ascii="Consolas" w:hAnsi="Consolas"/>
+          <w:sz w:val="22"/>
+        </w:rPr>
+        <w:t>H5Pset_external</w:t>
+      </w:r>
+      <w:r>
+        <w:t xml:space="preserve">, </w:t>
+      </w:r>
+      <w:r>
+        <w:rPr>
+          <w:rFonts w:ascii="Consolas" w:hAnsi="Consolas"/>
+          <w:sz w:val="22"/>
+        </w:rPr>
+        <w:t>H5Pset_external_count</w:t>
+      </w:r>
+      <w:r>
+        <w:t xml:space="preserve">, and </w:t>
+      </w:r>
+      <w:r>
+        <w:rPr>
+          <w:rFonts w:ascii="Consolas" w:hAnsi="Consolas"/>
+          <w:sz w:val="22"/>
+        </w:rPr>
+        <w:t>H5Iget_name</w:t>
+      </w:r>
       <w:r>
         <w:t>.</w:t>
       </w:r>
     </w:p>
     <w:p>
-      <w:r>
-        <w:t xml:space="preserve">We </w:t>
-      </w:r>
-      <w:del w:id="13" w:author="Evans, Mark" w:date="2015-02-12T10:18:00Z">
-        <w:r>
-          <w:delText xml:space="preserve">tried to </w:delText>
-        </w:r>
-      </w:del>
-      <w:r>
-        <w:t>use</w:t>
-      </w:r>
-      <w:ins w:id="14" w:author="Evans, Mark" w:date="2015-02-12T10:18:00Z">
-        <w:r>
-          <w:t>d</w:t>
-        </w:r>
-      </w:ins>
-      <w:r>
-        <w:t xml:space="preserve"> the same style for API names, parameters</w:t>
-      </w:r>
-      <w:del w:id="15" w:author="Evans, Mark" w:date="2015-02-12T10:24:00Z">
-        <w:r>
-          <w:delText xml:space="preserve"> passing</w:delText>
-        </w:r>
-      </w:del>
-      <w:ins w:id="16" w:author="Evans, Mark" w:date="2015-02-12T10:24:00Z">
-        <w:r>
-          <w:t>,</w:t>
-        </w:r>
-      </w:ins>
-      <w:r>
-        <w:t xml:space="preserve"> and return values as for the existing functions with </w:t>
-      </w:r>
-      <w:del w:id="17" w:author="Evans, Mark" w:date="2015-02-12T10:24:00Z">
-        <w:r>
-          <w:delText xml:space="preserve">the </w:delText>
-        </w:r>
-      </w:del>
-      <w:r>
-        <w:t xml:space="preserve">similar functionality such as </w:t>
-      </w:r>
-      <w:r>
-        <w:rPr>
-          <w:rFonts w:ascii="Consolas" w:hAnsi="Consolas"/>
-          <w:sz w:val="22"/>
-        </w:rPr>
-        <w:t>H5Pset_external</w:t>
-      </w:r>
-      <w:r>
-        <w:t xml:space="preserve">, </w:t>
-      </w:r>
-      <w:r>
-        <w:rPr>
-          <w:rFonts w:ascii="Consolas" w:hAnsi="Consolas"/>
-          <w:sz w:val="22"/>
-        </w:rPr>
-        <w:t>H5Pset_external_count</w:t>
-      </w:r>
-      <w:r>
-        <w:t xml:space="preserve">, and </w:t>
-      </w:r>
-      <w:r>
-        <w:rPr>
-          <w:rFonts w:ascii="Consolas" w:hAnsi="Consolas"/>
-          <w:sz w:val="22"/>
-        </w:rPr>
-        <w:t>H5Iget_name</w:t>
-      </w:r>
-      <w:r>
-        <w:t>.</w:t>
-      </w:r>
-    </w:p>
-    <w:p>
       <w:pPr>
         <w:jc w:val="left"/>
       </w:pPr>
       <w:r>
-        <w:t xml:space="preserve">The document will evolve during the lifespan of the project. It will be updated each time the team starts working on </w:t>
-      </w:r>
-      <w:del w:id="18" w:author="Evans, Mark" w:date="2015-02-12T10:19:00Z">
-        <w:r>
-          <w:delText xml:space="preserve">the </w:delText>
-        </w:r>
-      </w:del>
-      <w:r>
-        <w:t>new VDS functionality. The document will be shared with the members of the VDS development team and major stakeholders to get feedback on the APIs as early as possible. The d</w:t>
+        <w:t>The document will evolve during the lifespan of the project. It will be updated each time the team starts working on new VDS functionality. The document will be shared with the members of the VDS development team and major stakeholders to get feedback on the APIs as early as possible. The d</w:t>
       </w:r>
       <w:r>
         <w:t xml:space="preserve">ocument is under SVN control </w:t>
@@ -1362,7 +1284,7 @@
       <w:pPr>
         <w:pStyle w:val="Heading1"/>
       </w:pPr>
-      <w:bookmarkStart w:id="19" w:name="_Toc411503637"/>
+      <w:bookmarkStart w:id="1" w:name="_Toc411503637"/>
       <w:r>
         <w:lastRenderedPageBreak/>
         <w:t xml:space="preserve">VDS </w:t>
@@ -1370,20 +1292,20 @@
       <w:r>
         <w:t>APIs</w:t>
       </w:r>
-      <w:bookmarkEnd w:id="19"/>
+      <w:bookmarkEnd w:id="1"/>
     </w:p>
     <w:p>
       <w:pPr>
         <w:pStyle w:val="Heading2"/>
       </w:pPr>
-      <w:bookmarkStart w:id="20" w:name="_Toc411503638"/>
+      <w:bookmarkStart w:id="2" w:name="_Toc411503638"/>
       <w:r>
         <w:t xml:space="preserve">VDS </w:t>
       </w:r>
       <w:r>
         <w:t>Creation</w:t>
       </w:r>
-      <w:bookmarkEnd w:id="20"/>
+      <w:bookmarkEnd w:id="2"/>
       <w:r>
         <w:t xml:space="preserve"> </w:t>
       </w:r>
@@ -1392,7 +1314,7 @@
       <w:pPr>
         <w:pStyle w:val="Heading3"/>
       </w:pPr>
-      <w:bookmarkStart w:id="21" w:name="_Toc411503639"/>
+      <w:bookmarkStart w:id="3" w:name="_Toc411503639"/>
       <w:r>
         <w:t xml:space="preserve">Modifications to </w:t>
       </w:r>
@@ -1408,34 +1330,7 @@
       <w:r>
         <w:t xml:space="preserve"> and H5Pget_layout</w:t>
       </w:r>
-      <w:bookmarkEnd w:id="21"/>
-    </w:p>
-    <w:p>
-      <w:pPr>
-        <w:spacing w:after="0"/>
-        <w:ind w:left="720"/>
-        <w:rPr>
-          <w:del w:id="22" w:author="Evans, Mark" w:date="2015-02-12T10:33:00Z"/>
-          <w:i/>
-        </w:rPr>
-      </w:pPr>
-    </w:p>
-    <w:p>
-      <w:pPr>
-        <w:spacing w:after="0"/>
-        <w:rPr>
-          <w:del w:id="23" w:author="Evans, Mark" w:date="2015-02-12T10:33:00Z"/>
-          <w:b/>
-        </w:rPr>
-      </w:pPr>
-      <w:del w:id="24" w:author="Evans, Mark" w:date="2015-02-12T10:33:00Z">
-        <w:r>
-          <w:rPr>
-            <w:b/>
-          </w:rPr>
-          <w:delText>Note:</w:delText>
-        </w:r>
-      </w:del>
+      <w:bookmarkEnd w:id="3"/>
     </w:p>
     <w:p>
       <w:pPr>
@@ -1444,94 +1339,62 @@
         <w:jc w:val="left"/>
       </w:pPr>
       <w:r>
-        <w:t>We should update</w:t>
-      </w:r>
-      <w:del w:id="25" w:author="Evans, Mark" w:date="2015-02-12T10:25:00Z">
-        <w:r>
-          <w:delText>d</w:delText>
-        </w:r>
-      </w:del>
-      <w:r>
+        <w:t xml:space="preserve">We should update </w:t>
+      </w:r>
+      <w:r>
+        <w:t xml:space="preserve">the </w:t>
+      </w:r>
+      <w:r>
+        <w:t xml:space="preserve">documentation for </w:t>
+      </w:r>
+      <w:proofErr w:type="gramStart"/>
+      <w:r>
+        <w:rPr>
+          <w:rFonts w:ascii="Consolas" w:hAnsi="Consolas" w:cs="Courier New"/>
+          <w:sz w:val="22"/>
+        </w:rPr>
+        <w:t>H5Pset(</w:t>
+      </w:r>
+      <w:proofErr w:type="gramEnd"/>
+      <w:r>
+        <w:rPr>
+          <w:rFonts w:ascii="Consolas" w:hAnsi="Consolas" w:cs="Courier New"/>
+          <w:sz w:val="22"/>
+        </w:rPr>
+        <w:t>get)_layout</w:t>
+      </w:r>
+      <w:r>
+        <w:rPr>
+          <w:rFonts w:ascii="Courier New" w:hAnsi="Courier New" w:cs="Courier New"/>
+        </w:rPr>
         <w:t xml:space="preserve"> </w:t>
       </w:r>
-      <w:ins w:id="26" w:author="Evans, Mark" w:date="2015-02-12T10:25:00Z">
-        <w:r>
-          <w:t xml:space="preserve">the </w:t>
-        </w:r>
-      </w:ins>
-      <w:r>
-        <w:t xml:space="preserve">documentation for </w:t>
-      </w:r>
-      <w:proofErr w:type="gramStart"/>
+      <w:r>
+        <w:t>to</w:t>
+      </w:r>
+      <w:r>
+        <w:t xml:space="preserve"> </w:t>
+      </w:r>
+      <w:r>
+        <w:t xml:space="preserve">add the </w:t>
+      </w:r>
+      <w:r>
+        <w:t xml:space="preserve">new </w:t>
+      </w:r>
       <w:r>
         <w:rPr>
           <w:rFonts w:ascii="Consolas" w:hAnsi="Consolas" w:cs="Courier New"/>
           <w:sz w:val="22"/>
         </w:rPr>
-        <w:t>H5Pset(</w:t>
-      </w:r>
-      <w:proofErr w:type="gramEnd"/>
+        <w:t>H5D_VIRTUAL</w:t>
+      </w:r>
       <w:r>
         <w:rPr>
           <w:rFonts w:ascii="Consolas" w:hAnsi="Consolas" w:cs="Courier New"/>
           <w:sz w:val="22"/>
         </w:rPr>
-        <w:t>get)_layout</w:t>
-      </w:r>
-      <w:r>
-        <w:rPr>
-          <w:rFonts w:ascii="Courier New" w:hAnsi="Courier New" w:cs="Courier New"/>
-        </w:rPr>
-        <w:t xml:space="preserve"> </w:t>
-      </w:r>
-      <w:r>
-        <w:t>to</w:t>
-      </w:r>
-      <w:r>
-        <w:t xml:space="preserve"> </w:t>
-      </w:r>
-      <w:del w:id="27" w:author="Evans, Mark" w:date="2015-02-12T10:34:00Z">
-        <w:r>
-          <w:delText xml:space="preserve">specify </w:delText>
-        </w:r>
-      </w:del>
-      <w:ins w:id="28" w:author="Evans, Mark" w:date="2015-02-12T10:34:00Z">
-        <w:r>
-          <w:t>add</w:t>
-        </w:r>
-        <w:r>
-          <w:t xml:space="preserve"> </w:t>
-        </w:r>
-      </w:ins>
-      <w:ins w:id="29" w:author="Evans, Mark" w:date="2015-02-12T10:25:00Z">
-        <w:r>
-          <w:t xml:space="preserve">the </w:t>
-        </w:r>
-      </w:ins>
-      <w:r>
-        <w:t xml:space="preserve">new </w:t>
-      </w:r>
-      <w:del w:id="30" w:author="Evans, Mark" w:date="2015-02-12T10:34:00Z">
-        <w:r>
-          <w:delText xml:space="preserve">layout </w:delText>
-        </w:r>
-      </w:del>
-      <w:r>
-        <w:rPr>
-          <w:rFonts w:ascii="Consolas" w:hAnsi="Consolas" w:cs="Courier New"/>
-          <w:sz w:val="22"/>
-        </w:rPr>
-        <w:t>H5D_VIRTUAL</w:t>
-      </w:r>
-      <w:ins w:id="31" w:author="Evans, Mark" w:date="2015-02-12T10:34:00Z">
-        <w:r>
-          <w:rPr>
-            <w:rFonts w:ascii="Consolas" w:hAnsi="Consolas" w:cs="Courier New"/>
-            <w:sz w:val="22"/>
-          </w:rPr>
-          <w:t xml:space="preserve"> layout</w:t>
-        </w:r>
-      </w:ins>
+        <w:t xml:space="preserve"> layout</w:t>
+      </w:r>
       <w:r>
         <w:rPr>
           <w:rFonts w:ascii="Consolas" w:hAnsi="Consolas" w:cs="Courier New"/>
@@ -1567,7 +1430,7 @@
       <w:pPr>
         <w:pStyle w:val="Heading3"/>
       </w:pPr>
-      <w:bookmarkStart w:id="32" w:name="_Toc411503640"/>
+      <w:bookmarkStart w:id="4" w:name="_Toc411503640"/>
       <w:r>
         <w:lastRenderedPageBreak/>
         <w:t>H5</w:t>
@@ -1578,7 +1441,7 @@
       <w:r>
         <w:t>virtual</w:t>
       </w:r>
-      <w:bookmarkEnd w:id="32"/>
+      <w:bookmarkEnd w:id="4"/>
     </w:p>
     <w:p>
       <w:pPr>
@@ -1637,56 +1500,23 @@
         </w:rPr>
         <w:tab/>
       </w:r>
+      <w:proofErr w:type="gramStart"/>
       <w:r>
         <w:rPr>
           <w:rFonts w:ascii="Times New Roman" w:hAnsi="Times New Roman" w:cs="Times New Roman"/>
           <w:i/>
           <w:szCs w:val="24"/>
         </w:rPr>
-        <w:t>herr_t</w:t>
-      </w:r>
-      <w:r>
-        <w:rPr>
-          <w:rFonts w:ascii="Consolas" w:hAnsi="Consolas"/>
-          <w:sz w:val="22"/>
-        </w:rPr>
-        <w:t xml:space="preserve"> </w:t>
-      </w:r>
-      <w:r>
-        <w:rPr>
-          <w:rFonts w:ascii="Consolas" w:hAnsi="Consolas"/>
-          <w:sz w:val="22"/>
-        </w:rPr>
-        <w:t>H5Pset_</w:t>
-      </w:r>
-      <w:r>
-        <w:rPr>
-          <w:rFonts w:ascii="Consolas" w:hAnsi="Consolas"/>
-          <w:sz w:val="22"/>
-        </w:rPr>
-        <w:t>virtual</w:t>
-      </w:r>
-      <w:r>
-        <w:rPr>
-          <w:rFonts w:ascii="Consolas" w:hAnsi="Consolas"/>
-          <w:sz w:val="22"/>
-        </w:rPr>
-        <w:t xml:space="preserve"> </w:t>
-      </w:r>
-      <w:r>
-        <w:rPr>
-          <w:rFonts w:ascii="Consolas" w:hAnsi="Consolas"/>
-          <w:sz w:val="22"/>
-        </w:rPr>
-        <w:t>(</w:t>
-      </w:r>
+        <w:t>herr</w:t>
+      </w:r>
+      <w:proofErr w:type="gramEnd"/>
       <w:r>
         <w:rPr>
           <w:rFonts w:ascii="Times New Roman" w:hAnsi="Times New Roman" w:cs="Times New Roman"/>
           <w:i/>
           <w:szCs w:val="24"/>
         </w:rPr>
-        <w:t>hid_t</w:t>
+        <w:t>_t</w:t>
       </w:r>
       <w:r>
         <w:rPr>
@@ -1695,29 +1525,33 @@
         </w:rPr>
         <w:t xml:space="preserve"> </w:t>
       </w:r>
-      <w:proofErr w:type="spellStart"/>
-      <w:r>
-        <w:rPr>
-          <w:rFonts w:ascii="Consolas" w:hAnsi="Consolas"/>
-          <w:sz w:val="22"/>
-        </w:rPr>
-        <w:t>dcpl_id</w:t>
-      </w:r>
-      <w:proofErr w:type="spellEnd"/>
-      <w:r>
-        <w:rPr>
-          <w:rFonts w:ascii="Consolas" w:hAnsi="Consolas"/>
-          <w:sz w:val="22"/>
-        </w:rPr>
-        <w:t>,</w:t>
-      </w:r>
-      <w:r>
-        <w:rPr>
-          <w:rFonts w:ascii="Consolas" w:hAnsi="Consolas"/>
-          <w:i/>
+      <w:r>
+        <w:rPr>
+          <w:rFonts w:ascii="Consolas" w:hAnsi="Consolas"/>
+          <w:sz w:val="22"/>
+        </w:rPr>
+        <w:t>H5Pset_</w:t>
+      </w:r>
+      <w:r>
+        <w:rPr>
+          <w:rFonts w:ascii="Consolas" w:hAnsi="Consolas"/>
+          <w:sz w:val="22"/>
+        </w:rPr>
+        <w:t>virtual</w:t>
+      </w:r>
+      <w:r>
+        <w:rPr>
+          <w:rFonts w:ascii="Consolas" w:hAnsi="Consolas"/>
           <w:sz w:val="22"/>
         </w:rPr>
         <w:t xml:space="preserve"> </w:t>
+      </w:r>
+      <w:r>
+        <w:rPr>
+          <w:rFonts w:ascii="Consolas" w:hAnsi="Consolas"/>
+          <w:sz w:val="22"/>
+        </w:rPr>
+        <w:t>(</w:t>
       </w:r>
       <w:r>
         <w:rPr>
@@ -1740,7 +1574,7 @@
           <w:rFonts w:ascii="Consolas" w:hAnsi="Consolas"/>
           <w:sz w:val="22"/>
         </w:rPr>
-        <w:t>vspace_id</w:t>
+        <w:t>dcpl_id</w:t>
       </w:r>
       <w:proofErr w:type="spellEnd"/>
       <w:r>
@@ -1748,7 +1582,15 @@
           <w:rFonts w:ascii="Consolas" w:hAnsi="Consolas"/>
           <w:sz w:val="22"/>
         </w:rPr>
-        <w:t xml:space="preserve">, </w:t>
+        <w:t>,</w:t>
+      </w:r>
+      <w:r>
+        <w:rPr>
+          <w:rFonts w:ascii="Consolas" w:hAnsi="Consolas"/>
+          <w:i/>
+          <w:sz w:val="22"/>
+        </w:rPr>
+        <w:t xml:space="preserve"> </w:t>
       </w:r>
       <w:r>
         <w:rPr>
@@ -1756,7 +1598,7 @@
           <w:i/>
           <w:szCs w:val="24"/>
         </w:rPr>
-        <w:t>const char *</w:t>
+        <w:t>hid_t</w:t>
       </w:r>
       <w:r>
         <w:rPr>
@@ -1771,7 +1613,7 @@
           <w:rFonts w:ascii="Consolas" w:hAnsi="Consolas"/>
           <w:sz w:val="22"/>
         </w:rPr>
-        <w:t>src_file_name</w:t>
+        <w:t>vspace_id</w:t>
       </w:r>
       <w:proofErr w:type="spellEnd"/>
       <w:r>
@@ -1779,15 +1621,7 @@
           <w:rFonts w:ascii="Consolas" w:hAnsi="Consolas"/>
           <w:sz w:val="22"/>
         </w:rPr>
-        <w:t>,</w:t>
-      </w:r>
-      <w:r>
-        <w:rPr>
-          <w:rFonts w:ascii="Consolas" w:hAnsi="Consolas"/>
-          <w:i/>
-          <w:sz w:val="22"/>
-        </w:rPr>
-        <w:t xml:space="preserve"> </w:t>
+        <w:t xml:space="preserve">, </w:t>
       </w:r>
       <w:r>
         <w:rPr>
@@ -1810,16 +1644,23 @@
           <w:rFonts w:ascii="Consolas" w:hAnsi="Consolas"/>
           <w:sz w:val="22"/>
         </w:rPr>
-        <w:t>source_dset_name</w:t>
+        <w:t>src_file_name</w:t>
       </w:r>
       <w:proofErr w:type="spellEnd"/>
-      <w:proofErr w:type="gramStart"/>
-      <w:r>
-        <w:rPr>
-          <w:rFonts w:ascii="Times New Roman" w:hAnsi="Times New Roman" w:cs="Times New Roman"/>
-          <w:szCs w:val="24"/>
+      <w:r>
+        <w:rPr>
+          <w:rFonts w:ascii="Consolas" w:hAnsi="Consolas"/>
+          <w:sz w:val="22"/>
         </w:rPr>
         <w:t>,</w:t>
+      </w:r>
+      <w:r>
+        <w:rPr>
+          <w:rFonts w:ascii="Consolas" w:hAnsi="Consolas"/>
+          <w:i/>
+          <w:sz w:val="22"/>
+        </w:rPr>
+        <w:t xml:space="preserve"> </w:t>
       </w:r>
       <w:r>
         <w:rPr>
@@ -1827,7 +1668,37 @@
           <w:i/>
           <w:szCs w:val="24"/>
         </w:rPr>
+        <w:t>const char *</w:t>
+      </w:r>
+      <w:r>
+        <w:rPr>
+          <w:rFonts w:ascii="Consolas" w:hAnsi="Consolas"/>
+          <w:sz w:val="22"/>
+        </w:rPr>
         <w:t xml:space="preserve"> </w:t>
+      </w:r>
+      <w:proofErr w:type="spellStart"/>
+      <w:r>
+        <w:rPr>
+          <w:rFonts w:ascii="Consolas" w:hAnsi="Consolas"/>
+          <w:sz w:val="22"/>
+        </w:rPr>
+        <w:t>src</w:t>
+      </w:r>
+      <w:r>
+        <w:rPr>
+          <w:rFonts w:ascii="Consolas" w:hAnsi="Consolas"/>
+          <w:sz w:val="22"/>
+        </w:rPr>
+        <w:t>_dset_name</w:t>
+      </w:r>
+      <w:proofErr w:type="spellEnd"/>
+      <w:r>
+        <w:rPr>
+          <w:rFonts w:ascii="Times New Roman" w:hAnsi="Times New Roman" w:cs="Times New Roman"/>
+          <w:szCs w:val="24"/>
+        </w:rPr>
+        <w:t>,</w:t>
       </w:r>
       <w:r>
         <w:rPr>
@@ -1843,16 +1714,15 @@
           <w:i/>
           <w:szCs w:val="24"/>
         </w:rPr>
-        <w:t>hid</w:t>
-      </w:r>
-      <w:proofErr w:type="gramEnd"/>
+        <w:t xml:space="preserve"> </w:t>
+      </w:r>
       <w:r>
         <w:rPr>
           <w:rFonts w:ascii="Times New Roman" w:hAnsi="Times New Roman" w:cs="Times New Roman"/>
           <w:i/>
           <w:szCs w:val="24"/>
         </w:rPr>
-        <w:t>_t</w:t>
+        <w:t>hid_t</w:t>
       </w:r>
       <w:r>
         <w:rPr>
@@ -2083,7 +1953,23 @@
           <w:rFonts w:ascii="Consolas" w:hAnsi="Consolas"/>
           <w:sz w:val="22"/>
         </w:rPr>
-        <w:t>source_dset_name</w:t>
+        <w:t>s</w:t>
+      </w:r>
+      <w:bookmarkStart w:id="5" w:name="_GoBack"/>
+      <w:bookmarkEnd w:id="5"/>
+      <w:r>
+        <w:rPr>
+          <w:rFonts w:ascii="Consolas" w:hAnsi="Consolas"/>
+          <w:sz w:val="22"/>
+        </w:rPr>
+        <w:t>rc</w:t>
+      </w:r>
+      <w:r>
+        <w:rPr>
+          <w:rFonts w:ascii="Consolas" w:hAnsi="Consolas"/>
+          <w:sz w:val="22"/>
+        </w:rPr>
+        <w:t>_dset_name</w:t>
       </w:r>
       <w:proofErr w:type="spellEnd"/>
       <w:r>
@@ -2441,14 +2327,6 @@
               </w:rPr>
               <w:t xml:space="preserve"> statement</w:t>
             </w:r>
-            <w:del w:id="33" w:author="Evans, Mark" w:date="2015-02-12T10:37:00Z">
-              <w:r>
-                <w:rPr>
-                  <w:szCs w:val="24"/>
-                </w:rPr>
-                <w:delText>,</w:delText>
-              </w:r>
-            </w:del>
             <w:r>
               <w:rPr>
                 <w:szCs w:val="24"/>
@@ -2586,21 +2464,7 @@
               <w:rPr>
                 <w:szCs w:val="24"/>
               </w:rPr>
-              <w:t xml:space="preserve"> statement</w:t>
-            </w:r>
-            <w:del w:id="34" w:author="Evans, Mark" w:date="2015-02-12T10:37:00Z">
-              <w:r>
-                <w:rPr>
-                  <w:szCs w:val="24"/>
-                </w:rPr>
-                <w:delText>,</w:delText>
-              </w:r>
-            </w:del>
-            <w:r>
-              <w:rPr>
-                <w:szCs w:val="24"/>
-              </w:rPr>
-              <w:t xml:space="preserve"> as described below. </w:t>
+              <w:t xml:space="preserve"> statement as described below. </w:t>
             </w:r>
           </w:p>
         </w:tc>
@@ -2720,8 +2584,8 @@
         </w:rPr>
         <w:t>C-style printf Formatting No</w:t>
       </w:r>
-      <w:bookmarkStart w:id="35" w:name="CstylePrintfFormattingNotes"/>
-      <w:bookmarkEnd w:id="35"/>
+      <w:bookmarkStart w:id="6" w:name="CstylePrintfFormattingNotes"/>
+      <w:bookmarkEnd w:id="6"/>
       <w:r>
         <w:rPr>
           <w:b/>
@@ -2750,15 +2614,7 @@
         <w:t xml:space="preserve"> </w:t>
       </w:r>
       <w:r>
-        <w:t>formatting allows a pattern to be specified in the name of a source file or dataset.  Strings for the file and dataset names are treated as literals</w:t>
-      </w:r>
-      <w:del w:id="36" w:author="Evans, Mark" w:date="2015-02-12T10:38:00Z">
-        <w:r>
-          <w:delText>,</w:delText>
-        </w:r>
-      </w:del>
-      <w:r>
-        <w:t xml:space="preserve"> except for the following substitutions:</w:t>
+        <w:t>formatting allows a pattern to be specified in the name of a source file or dataset.  Strings for the file and dataset names are treated as literals except for the following substitutions:</w:t>
       </w:r>
     </w:p>
     <w:tbl>
@@ -2870,40 +2726,27 @@
             <w:r>
               <w:t>chapter</w:t>
             </w:r>
-            <w:ins w:id="37" w:author="Evans, Mark" w:date="2015-02-12T10:42:00Z">
-              <w:r>
-                <w:t xml:space="preserve"> in “RFC: HDF5 Virtual Dataset</w:t>
-              </w:r>
-            </w:ins>
-            <w:ins w:id="38" w:author="Evans, Mark" w:date="2015-02-12T10:43:00Z">
-              <w:r>
-                <w:t>” (</w:t>
-              </w:r>
-              <w:r>
-                <w:t>see [</w:t>
-              </w:r>
-              <w:r>
-                <w:fldChar w:fldCharType="begin"/>
-              </w:r>
-              <w:r>
-                <w:instrText xml:space="preserve"> REF _Ref285288535 \r \h </w:instrText>
-              </w:r>
-              <w:r>
-                <w:fldChar w:fldCharType="separate"/>
-              </w:r>
-              <w:r>
-                <w:t>1</w:t>
-              </w:r>
-              <w:r>
-                <w:fldChar w:fldCharType="end"/>
-              </w:r>
-              <w:r>
-                <w:t>]</w:t>
-              </w:r>
-              <w:r>
-                <w:t>)</w:t>
-              </w:r>
-            </w:ins>
+            <w:r>
+              <w:t xml:space="preserve"> in “RFC: HDF5 Virtual Dataset” (see [</w:t>
+            </w:r>
+            <w:r>
+              <w:fldChar w:fldCharType="begin"/>
+            </w:r>
+            <w:r>
+              <w:instrText xml:space="preserve"> REF _Ref285288535 \r \h </w:instrText>
+            </w:r>
+            <w:r>
+              <w:fldChar w:fldCharType="separate"/>
+            </w:r>
+            <w:r>
+              <w:t>1</w:t>
+            </w:r>
+            <w:r>
+              <w:fldChar w:fldCharType="end"/>
+            </w:r>
+            <w:r>
+              <w:t>])</w:t>
+            </w:r>
             <w:r>
               <w:t>.</w:t>
             </w:r>
@@ -3008,7 +2851,7 @@
       <w:pPr>
         <w:pStyle w:val="Heading3"/>
       </w:pPr>
-      <w:bookmarkStart w:id="39" w:name="_Toc411503641"/>
+      <w:bookmarkStart w:id="7" w:name="_Toc411503641"/>
       <w:r>
         <w:lastRenderedPageBreak/>
         <w:t>H5Pget_</w:t>
@@ -3016,7 +2859,7 @@
       <w:r>
         <w:t>virtual_count</w:t>
       </w:r>
-      <w:bookmarkEnd w:id="39"/>
+      <w:bookmarkEnd w:id="7"/>
     </w:p>
     <w:p>
       <w:pPr>
@@ -3228,20 +3071,12 @@
         </w:rPr>
         <w:tab/>
       </w:r>
-      <w:proofErr w:type="gramStart"/>
       <w:r>
         <w:t xml:space="preserve">Gets </w:t>
       </w:r>
-      <w:ins w:id="40" w:author="Evans, Mark" w:date="2015-02-12T10:44:00Z">
-        <w:r>
-          <w:t>the</w:t>
-        </w:r>
-      </w:ins>
-      <w:del w:id="41" w:author="Evans, Mark" w:date="2015-02-12T10:44:00Z">
-        <w:r>
-          <w:delText>a</w:delText>
-        </w:r>
-      </w:del>
+      <w:r>
+        <w:t>the</w:t>
+      </w:r>
       <w:r>
         <w:t xml:space="preserve"> </w:t>
       </w:r>
@@ -3257,7 +3092,6 @@
       <w:r>
         <w:t>the virtual dataset.</w:t>
       </w:r>
-      <w:proofErr w:type="gramEnd"/>
     </w:p>
     <w:p>
       <w:pPr>
@@ -3309,16 +3143,9 @@
       <w:r>
         <w:t xml:space="preserve">gets </w:t>
       </w:r>
-      <w:ins w:id="42" w:author="Evans, Mark" w:date="2015-02-12T10:44:00Z">
-        <w:r>
-          <w:t>the</w:t>
-        </w:r>
-      </w:ins>
-      <w:del w:id="43" w:author="Evans, Mark" w:date="2015-02-12T10:44:00Z">
-        <w:r>
-          <w:delText>a</w:delText>
-        </w:r>
-      </w:del>
+      <w:r>
+        <w:t>the</w:t>
+      </w:r>
       <w:r>
         <w:t xml:space="preserve"> </w:t>
       </w:r>
@@ -3622,19 +3449,11 @@
               </w:rPr>
               <w:t xml:space="preserve">IN: </w:t>
             </w:r>
-            <w:ins w:id="44" w:author="Evans, Mark" w:date="2015-02-12T10:59:00Z">
-              <w:r>
-                <w:rPr>
-                  <w:szCs w:val="24"/>
-                </w:rPr>
-                <w:t xml:space="preserve">The </w:t>
-              </w:r>
-            </w:ins>
-            <w:r>
-              <w:rPr>
-                <w:szCs w:val="24"/>
-              </w:rPr>
-              <w:t xml:space="preserve">number </w:t>
+            <w:r>
+              <w:rPr>
+                <w:szCs w:val="24"/>
+              </w:rPr>
+              <w:t xml:space="preserve">The number </w:t>
             </w:r>
             <w:r>
               <w:rPr>
@@ -3702,7 +3521,7 @@
       <w:pPr>
         <w:pStyle w:val="Heading3"/>
       </w:pPr>
-      <w:bookmarkStart w:id="45" w:name="_Toc411503642"/>
+      <w:bookmarkStart w:id="8" w:name="_Toc411503642"/>
       <w:r>
         <w:lastRenderedPageBreak/>
         <w:t>H5Pget_v</w:t>
@@ -3710,7 +3529,7 @@
       <w:r>
         <w:t>irtual_vspace</w:t>
       </w:r>
-      <w:bookmarkEnd w:id="45"/>
+      <w:bookmarkEnd w:id="8"/>
     </w:p>
     <w:p>
       <w:pPr>
@@ -3893,7 +3712,6 @@
         <w:ind w:left="720"/>
         <w:jc w:val="left"/>
       </w:pPr>
-      <w:proofErr w:type="gramStart"/>
       <w:r>
         <w:t xml:space="preserve">Gets </w:t>
       </w:r>
@@ -3906,26 +3724,16 @@
         </w:rPr>
         <w:t xml:space="preserve">dataspace identifier </w:t>
       </w:r>
-      <w:del w:id="46" w:author="Evans, Mark" w:date="2015-02-12T11:02:00Z">
-        <w:r>
-          <w:rPr>
-            <w:szCs w:val="24"/>
-          </w:rPr>
-          <w:delText xml:space="preserve">with </w:delText>
-        </w:r>
-      </w:del>
-      <w:ins w:id="47" w:author="Evans, Mark" w:date="2015-02-12T11:02:00Z">
-        <w:r>
-          <w:rPr>
-            <w:szCs w:val="24"/>
-          </w:rPr>
-          <w:t xml:space="preserve">for </w:t>
-        </w:r>
-      </w:ins>
       <w:r>
         <w:rPr>
           <w:szCs w:val="24"/>
         </w:rPr>
+        <w:t xml:space="preserve">for </w:t>
+      </w:r>
+      <w:r>
+        <w:rPr>
+          <w:szCs w:val="24"/>
+        </w:rPr>
         <w:t xml:space="preserve">the selection within the virtual dataset </w:t>
       </w:r>
       <w:r>
@@ -3950,7 +3758,6 @@
         </w:rPr>
         <w:t>.</w:t>
       </w:r>
-      <w:proofErr w:type="gramEnd"/>
     </w:p>
     <w:p>
       <w:pPr>
@@ -4002,19 +3809,15 @@
       <w:r>
         <w:t xml:space="preserve">takes </w:t>
       </w:r>
-      <w:ins w:id="48" w:author="Evans, Mark" w:date="2015-02-12T10:57:00Z">
-        <w:r>
-          <w:t xml:space="preserve">the </w:t>
-        </w:r>
-      </w:ins>
+      <w:r>
+        <w:t xml:space="preserve">the </w:t>
+      </w:r>
       <w:r>
         <w:t xml:space="preserve">dataset creation property </w:t>
       </w:r>
-      <w:ins w:id="49" w:author="Evans, Mark" w:date="2015-02-12T10:57:00Z">
-        <w:r>
-          <w:t xml:space="preserve">list </w:t>
-        </w:r>
-      </w:ins>
+      <w:r>
+        <w:t xml:space="preserve">list </w:t>
+      </w:r>
       <w:r>
         <w:t xml:space="preserve">for the virtual dataset, </w:t>
       </w:r>
@@ -4040,18 +3843,16 @@
         </w:rPr>
         <w:t xml:space="preserve">and </w:t>
       </w:r>
-      <w:ins w:id="50" w:author="Evans, Mark" w:date="2015-02-12T10:57:00Z">
-        <w:r>
-          <w:rPr>
-            <w:szCs w:val="24"/>
-          </w:rPr>
-          <w:t xml:space="preserve">the </w:t>
-        </w:r>
-      </w:ins>
       <w:r>
         <w:rPr>
           <w:szCs w:val="24"/>
         </w:rPr>
+        <w:t xml:space="preserve">the </w:t>
+      </w:r>
+      <w:r>
+        <w:rPr>
+          <w:szCs w:val="24"/>
+        </w:rPr>
         <w:t>mapping</w:t>
       </w:r>
       <w:r>
@@ -4083,22 +3884,12 @@
         </w:rPr>
         <w:t xml:space="preserve">dataspace identifier </w:t>
       </w:r>
-      <w:ins w:id="51" w:author="Evans, Mark" w:date="2015-02-12T10:57:00Z">
-        <w:r>
-          <w:rPr>
-            <w:szCs w:val="24"/>
-          </w:rPr>
-          <w:t>for</w:t>
-        </w:r>
-      </w:ins>
-      <w:del w:id="52" w:author="Evans, Mark" w:date="2015-02-12T10:57:00Z">
-        <w:r>
-          <w:rPr>
-            <w:szCs w:val="24"/>
-          </w:rPr>
-          <w:delText>with</w:delText>
-        </w:r>
-      </w:del>
+      <w:r>
+        <w:rPr>
+          <w:szCs w:val="24"/>
+        </w:rPr>
+        <w:t>for</w:t>
+      </w:r>
       <w:r>
         <w:rPr>
           <w:szCs w:val="24"/>
@@ -4358,19 +4149,11 @@
               </w:rPr>
               <w:t xml:space="preserve">IN: </w:t>
             </w:r>
-            <w:ins w:id="53" w:author="Evans, Mark" w:date="2015-02-12T10:58:00Z">
-              <w:r>
-                <w:rPr>
-                  <w:szCs w:val="24"/>
-                </w:rPr>
-                <w:t xml:space="preserve">The </w:t>
-              </w:r>
-            </w:ins>
-            <w:r>
-              <w:rPr>
-                <w:szCs w:val="24"/>
-              </w:rPr>
-              <w:t xml:space="preserve">mapping </w:t>
+            <w:r>
+              <w:rPr>
+                <w:szCs w:val="24"/>
+              </w:rPr>
+              <w:t xml:space="preserve">The mapping </w:t>
             </w:r>
             <w:r>
               <w:rPr>
@@ -4490,7 +4273,7 @@
       <w:pPr>
         <w:pStyle w:val="Heading3"/>
       </w:pPr>
-      <w:bookmarkStart w:id="54" w:name="_Toc411503643"/>
+      <w:bookmarkStart w:id="9" w:name="_Toc411503643"/>
       <w:r>
         <w:lastRenderedPageBreak/>
         <w:t>H5Pget_</w:t>
@@ -4498,7 +4281,7 @@
       <w:r>
         <w:t>virtual_srcspace</w:t>
       </w:r>
-      <w:bookmarkEnd w:id="54"/>
+      <w:bookmarkEnd w:id="9"/>
     </w:p>
     <w:p>
       <w:pPr>
@@ -4674,7 +4457,6 @@
         <w:ind w:left="720"/>
         <w:jc w:val="left"/>
       </w:pPr>
-      <w:proofErr w:type="gramStart"/>
       <w:r>
         <w:t xml:space="preserve">Gets </w:t>
       </w:r>
@@ -4687,32 +4469,16 @@
         </w:rPr>
         <w:t xml:space="preserve">dataspace identifier </w:t>
       </w:r>
-      <w:del w:id="55" w:author="Evans, Mark" w:date="2015-02-12T11:02:00Z">
-        <w:r>
-          <w:rPr>
-            <w:szCs w:val="24"/>
-          </w:rPr>
-          <w:delText xml:space="preserve">with </w:delText>
-        </w:r>
-      </w:del>
-      <w:ins w:id="56" w:author="Evans, Mark" w:date="2015-02-12T11:02:00Z">
-        <w:r>
-          <w:rPr>
-            <w:szCs w:val="24"/>
-          </w:rPr>
-          <w:t>for</w:t>
-        </w:r>
-        <w:r>
-          <w:rPr>
-            <w:szCs w:val="24"/>
-          </w:rPr>
-          <w:t xml:space="preserve"> </w:t>
-        </w:r>
-      </w:ins>
       <w:r>
         <w:rPr>
           <w:szCs w:val="24"/>
         </w:rPr>
+        <w:t xml:space="preserve">for </w:t>
+      </w:r>
+      <w:r>
+        <w:rPr>
+          <w:szCs w:val="24"/>
+        </w:rPr>
         <w:t xml:space="preserve">the selection within the source dataset </w:t>
       </w:r>
       <w:r>
@@ -4736,7 +4502,6 @@
       <w:r>
         <w:t>.</w:t>
       </w:r>
-      <w:proofErr w:type="gramEnd"/>
     </w:p>
     <w:p>
       <w:pPr>
@@ -4791,19 +4556,15 @@
       <w:r>
         <w:t xml:space="preserve">takes </w:t>
       </w:r>
-      <w:ins w:id="57" w:author="Evans, Mark" w:date="2015-02-12T11:02:00Z">
-        <w:r>
-          <w:t xml:space="preserve">the </w:t>
-        </w:r>
-      </w:ins>
+      <w:r>
+        <w:t xml:space="preserve">the </w:t>
+      </w:r>
       <w:r>
         <w:t xml:space="preserve">dataset creation property </w:t>
       </w:r>
-      <w:ins w:id="58" w:author="Evans, Mark" w:date="2015-02-12T11:03:00Z">
-        <w:r>
-          <w:t xml:space="preserve">list </w:t>
-        </w:r>
-      </w:ins>
+      <w:r>
+        <w:t xml:space="preserve">list </w:t>
+      </w:r>
       <w:r>
         <w:t xml:space="preserve">for the virtual dataset, </w:t>
       </w:r>
@@ -4829,18 +4590,16 @@
         </w:rPr>
         <w:t xml:space="preserve">and </w:t>
       </w:r>
-      <w:ins w:id="59" w:author="Evans, Mark" w:date="2015-02-12T11:03:00Z">
-        <w:r>
-          <w:rPr>
-            <w:szCs w:val="24"/>
-          </w:rPr>
-          <w:t xml:space="preserve">the </w:t>
-        </w:r>
-      </w:ins>
       <w:r>
         <w:rPr>
           <w:szCs w:val="24"/>
         </w:rPr>
+        <w:t xml:space="preserve">the </w:t>
+      </w:r>
+      <w:r>
+        <w:rPr>
+          <w:szCs w:val="24"/>
+        </w:rPr>
         <w:t>mapping</w:t>
       </w:r>
       <w:r>
@@ -4872,22 +4631,12 @@
         </w:rPr>
         <w:t xml:space="preserve">dataspace identifier </w:t>
       </w:r>
-      <w:del w:id="60" w:author="Evans, Mark" w:date="2015-02-12T11:03:00Z">
-        <w:r>
-          <w:rPr>
-            <w:szCs w:val="24"/>
-          </w:rPr>
-          <w:delText xml:space="preserve">with </w:delText>
-        </w:r>
-      </w:del>
-      <w:ins w:id="61" w:author="Evans, Mark" w:date="2015-02-12T11:03:00Z">
-        <w:r>
-          <w:rPr>
-            <w:szCs w:val="24"/>
-          </w:rPr>
-          <w:t xml:space="preserve">for </w:t>
-        </w:r>
-      </w:ins>
+      <w:r>
+        <w:rPr>
+          <w:szCs w:val="24"/>
+        </w:rPr>
+        <w:t xml:space="preserve">for </w:t>
+      </w:r>
       <w:r>
         <w:rPr>
           <w:szCs w:val="24"/>
@@ -5137,19 +4886,11 @@
               </w:rPr>
               <w:t xml:space="preserve">IN: </w:t>
             </w:r>
-            <w:ins w:id="62" w:author="Evans, Mark" w:date="2015-02-12T10:59:00Z">
-              <w:r>
-                <w:rPr>
-                  <w:szCs w:val="24"/>
-                </w:rPr>
-                <w:t xml:space="preserve">The </w:t>
-              </w:r>
-            </w:ins>
-            <w:r>
-              <w:rPr>
-                <w:szCs w:val="24"/>
-              </w:rPr>
-              <w:t xml:space="preserve">mapping </w:t>
+            <w:r>
+              <w:rPr>
+                <w:szCs w:val="24"/>
+              </w:rPr>
+              <w:t xml:space="preserve">The mapping </w:t>
             </w:r>
             <w:r>
               <w:rPr>
@@ -5262,7 +5003,7 @@
       <w:pPr>
         <w:pStyle w:val="Heading3"/>
       </w:pPr>
-      <w:bookmarkStart w:id="63" w:name="_Toc411503644"/>
+      <w:bookmarkStart w:id="10" w:name="_Toc411503644"/>
       <w:r>
         <w:lastRenderedPageBreak/>
         <w:t>H5Pget_</w:t>
@@ -5270,7 +5011,7 @@
       <w:r>
         <w:t>virtual_filename</w:t>
       </w:r>
-      <w:bookmarkEnd w:id="63"/>
+      <w:bookmarkEnd w:id="10"/>
     </w:p>
     <w:p>
       <w:pPr>
@@ -5535,38 +5276,26 @@
       <w:r>
         <w:t xml:space="preserve">Gets </w:t>
       </w:r>
-      <w:ins w:id="64" w:author="Evans, Mark" w:date="2015-02-12T11:15:00Z">
-        <w:r>
-          <w:t>the</w:t>
-        </w:r>
-      </w:ins>
-      <w:del w:id="65" w:author="Evans, Mark" w:date="2015-02-12T11:15:00Z">
-        <w:r>
-          <w:delText>a</w:delText>
-        </w:r>
-      </w:del>
+      <w:r>
+        <w:t>the</w:t>
+      </w:r>
       <w:r>
         <w:t xml:space="preserve"> filename of </w:t>
       </w:r>
-      <w:ins w:id="66" w:author="Evans, Mark" w:date="2015-02-12T11:15:00Z">
-        <w:r>
-          <w:t>a</w:t>
-        </w:r>
-      </w:ins>
-      <w:del w:id="67" w:author="Evans, Mark" w:date="2015-02-12T11:15:00Z">
-        <w:r>
-          <w:delText>the</w:delText>
-        </w:r>
-      </w:del>
+      <w:r>
+        <w:t>a</w:t>
+      </w:r>
       <w:r>
         <w:t xml:space="preserve"> source dataset used </w:t>
       </w:r>
       <w:r>
         <w:t xml:space="preserve">in the </w:t>
       </w:r>
+      <w:proofErr w:type="gramStart"/>
       <w:r>
         <w:t>mapping.</w:t>
       </w:r>
+      <w:proofErr w:type="gramEnd"/>
     </w:p>
     <w:p>
       <w:pPr>
@@ -5618,19 +5347,15 @@
       <w:r>
         <w:t xml:space="preserve">takes </w:t>
       </w:r>
-      <w:ins w:id="68" w:author="Evans, Mark" w:date="2015-02-12T11:14:00Z">
-        <w:r>
-          <w:t xml:space="preserve">the </w:t>
-        </w:r>
-      </w:ins>
+      <w:r>
+        <w:t xml:space="preserve">the </w:t>
+      </w:r>
       <w:r>
         <w:t xml:space="preserve">dataset creation property </w:t>
       </w:r>
-      <w:ins w:id="69" w:author="Evans, Mark" w:date="2015-02-12T11:14:00Z">
-        <w:r>
-          <w:t xml:space="preserve">list </w:t>
-        </w:r>
-      </w:ins>
+      <w:r>
+        <w:t xml:space="preserve">list </w:t>
+      </w:r>
       <w:r>
         <w:t xml:space="preserve">for the virtual dataset, </w:t>
       </w:r>
@@ -5656,18 +5381,16 @@
         </w:rPr>
         <w:t xml:space="preserve">and </w:t>
       </w:r>
-      <w:ins w:id="70" w:author="Evans, Mark" w:date="2015-02-12T11:14:00Z">
-        <w:r>
-          <w:rPr>
-            <w:szCs w:val="24"/>
-          </w:rPr>
-          <w:t xml:space="preserve">the </w:t>
-        </w:r>
-      </w:ins>
       <w:r>
         <w:rPr>
           <w:szCs w:val="24"/>
         </w:rPr>
+        <w:t xml:space="preserve">the </w:t>
+      </w:r>
+      <w:r>
+        <w:rPr>
+          <w:szCs w:val="24"/>
+        </w:rPr>
         <w:t>mapping</w:t>
       </w:r>
       <w:r>
@@ -5722,16 +5445,9 @@
       <w:r>
         <w:t xml:space="preserve">of </w:t>
       </w:r>
-      <w:ins w:id="71" w:author="Evans, Mark" w:date="2015-02-12T11:15:00Z">
-        <w:r>
-          <w:t>a</w:t>
-        </w:r>
-      </w:ins>
-      <w:del w:id="72" w:author="Evans, Mark" w:date="2015-02-12T11:16:00Z">
-        <w:r>
-          <w:delText>the</w:delText>
-        </w:r>
-      </w:del>
+      <w:r>
+        <w:t>a</w:t>
+      </w:r>
       <w:r>
         <w:t xml:space="preserve"> </w:t>
       </w:r>
@@ -5741,29 +5457,15 @@
       <w:r>
         <w:t xml:space="preserve"> </w:t>
       </w:r>
-      <w:ins w:id="73" w:author="Evans, Mark" w:date="2015-02-12T11:16:00Z">
-        <w:r>
-          <w:t>for</w:t>
-        </w:r>
-      </w:ins>
-      <w:del w:id="74" w:author="Evans, Mark" w:date="2015-02-12T11:16:00Z">
-        <w:r>
-          <w:delText>with</w:delText>
-        </w:r>
-      </w:del>
+      <w:r>
+        <w:t>for</w:t>
+      </w:r>
       <w:r>
         <w:t xml:space="preserve"> </w:t>
       </w:r>
-      <w:ins w:id="75" w:author="Evans, Mark" w:date="2015-02-12T11:16:00Z">
-        <w:r>
-          <w:t>a</w:t>
-        </w:r>
-      </w:ins>
-      <w:del w:id="76" w:author="Evans, Mark" w:date="2015-02-12T11:16:00Z">
-        <w:r>
-          <w:delText>the</w:delText>
-        </w:r>
-      </w:del>
+      <w:r>
+        <w:t>a</w:t>
+      </w:r>
       <w:r>
         <w:t xml:space="preserve"> source dataset </w:t>
       </w:r>
@@ -5862,7 +5564,6 @@
         <w:pStyle w:val="NormalWeb"/>
         <w:ind w:left="720"/>
         <w:rPr>
-          <w:del w:id="77" w:author="Evans, Mark" w:date="2015-02-12T11:17:00Z"/>
           <w:rFonts w:asciiTheme="minorHAnsi" w:hAnsiTheme="minorHAnsi"/>
           <w:sz w:val="24"/>
           <w:szCs w:val="24"/>
@@ -5939,16 +5640,6 @@
         </w:rPr>
         <w:t xml:space="preserve"> </w:t>
       </w:r>
-      <w:del w:id="78" w:author="Evans, Mark" w:date="2015-02-12T11:17:00Z">
-        <w:r>
-          <w:rPr>
-            <w:rFonts w:asciiTheme="minorHAnsi" w:hAnsiTheme="minorHAnsi"/>
-            <w:sz w:val="24"/>
-            <w:szCs w:val="24"/>
-          </w:rPr>
-          <w:delText xml:space="preserve">call </w:delText>
-        </w:r>
-      </w:del>
       <w:r>
         <w:rPr>
           <w:rFonts w:asciiTheme="minorHAnsi" w:hAnsiTheme="minorHAnsi"/>
@@ -5987,26 +5678,7 @@
           <w:sz w:val="24"/>
           <w:szCs w:val="24"/>
         </w:rPr>
-        <w:t xml:space="preserve">can be made. </w:t>
-      </w:r>
-    </w:p>
-    <w:p>
-      <w:pPr>
-        <w:pStyle w:val="NormalWeb"/>
-        <w:ind w:left="720"/>
-        <w:rPr>
-          <w:rFonts w:asciiTheme="minorHAnsi" w:hAnsiTheme="minorHAnsi"/>
-          <w:sz w:val="24"/>
-          <w:szCs w:val="24"/>
-        </w:rPr>
-      </w:pPr>
-      <w:r>
-        <w:rPr>
-          <w:rFonts w:asciiTheme="minorHAnsi" w:hAnsiTheme="minorHAnsi"/>
-          <w:sz w:val="24"/>
-          <w:szCs w:val="24"/>
-        </w:rPr>
-        <w:t xml:space="preserve">The return value of this call will be the size in bytes of the </w:t>
+        <w:t xml:space="preserve">can be made. The return value of this call will be the size in bytes of the </w:t>
       </w:r>
       <w:r>
         <w:rPr>
@@ -6329,19 +6001,11 @@
               </w:rPr>
               <w:t xml:space="preserve">IN: </w:t>
             </w:r>
-            <w:ins w:id="79" w:author="Evans, Mark" w:date="2015-02-12T11:18:00Z">
-              <w:r>
-                <w:rPr>
-                  <w:szCs w:val="24"/>
-                </w:rPr>
-                <w:t xml:space="preserve">The </w:t>
-              </w:r>
-            </w:ins>
-            <w:r>
-              <w:rPr>
-                <w:szCs w:val="24"/>
-              </w:rPr>
-              <w:t xml:space="preserve">mapping </w:t>
+            <w:r>
+              <w:rPr>
+                <w:szCs w:val="24"/>
+              </w:rPr>
+              <w:t xml:space="preserve">The mapping </w:t>
             </w:r>
             <w:r>
               <w:rPr>
@@ -6476,19 +6140,11 @@
               </w:rPr>
               <w:t xml:space="preserve">OUT: </w:t>
             </w:r>
-            <w:ins w:id="80" w:author="Evans, Mark" w:date="2015-02-12T11:18:00Z">
-              <w:r>
-                <w:rPr>
-                  <w:szCs w:val="24"/>
-                </w:rPr>
-                <w:t xml:space="preserve">A </w:t>
-              </w:r>
-            </w:ins>
-            <w:r>
-              <w:rPr>
-                <w:szCs w:val="24"/>
-              </w:rPr>
-              <w:t xml:space="preserve">buffer </w:t>
+            <w:r>
+              <w:rPr>
+                <w:szCs w:val="24"/>
+              </w:rPr>
+              <w:t xml:space="preserve">A buffer </w:t>
             </w:r>
             <w:r>
               <w:rPr>
@@ -6667,7 +6323,7 @@
       <w:pPr>
         <w:pStyle w:val="Heading3"/>
       </w:pPr>
-      <w:bookmarkStart w:id="81" w:name="_Toc411503645"/>
+      <w:bookmarkStart w:id="11" w:name="_Toc411503645"/>
       <w:r>
         <w:lastRenderedPageBreak/>
         <w:t>H5Pget_</w:t>
@@ -6681,7 +6337,7 @@
       <w:r>
         <w:t>dsetname</w:t>
       </w:r>
-      <w:bookmarkEnd w:id="81"/>
+      <w:bookmarkEnd w:id="11"/>
     </w:p>
     <w:p>
       <w:pPr>
@@ -6902,38 +6558,26 @@
       <w:r>
         <w:t xml:space="preserve">Gets </w:t>
       </w:r>
-      <w:ins w:id="82" w:author="Evans, Mark" w:date="2015-02-12T11:20:00Z">
-        <w:r>
-          <w:t>the</w:t>
-        </w:r>
-      </w:ins>
-      <w:del w:id="83" w:author="Evans, Mark" w:date="2015-02-12T11:20:00Z">
-        <w:r>
-          <w:delText>a</w:delText>
-        </w:r>
-      </w:del>
+      <w:r>
+        <w:t>the</w:t>
+      </w:r>
       <w:r>
         <w:t xml:space="preserve"> name of </w:t>
       </w:r>
-      <w:ins w:id="84" w:author="Evans, Mark" w:date="2015-02-12T11:20:00Z">
-        <w:r>
-          <w:t>a</w:t>
-        </w:r>
-      </w:ins>
-      <w:del w:id="85" w:author="Evans, Mark" w:date="2015-02-12T11:20:00Z">
-        <w:r>
-          <w:delText>the</w:delText>
-        </w:r>
-      </w:del>
+      <w:r>
+        <w:t>a</w:t>
+      </w:r>
       <w:r>
         <w:t xml:space="preserve"> source dataset used </w:t>
       </w:r>
       <w:r>
         <w:t xml:space="preserve">in the </w:t>
       </w:r>
+      <w:proofErr w:type="gramStart"/>
       <w:r>
         <w:t>mapping.</w:t>
       </w:r>
+      <w:proofErr w:type="gramEnd"/>
     </w:p>
     <w:p>
       <w:pPr>
@@ -6985,19 +6629,15 @@
       <w:r>
         <w:t xml:space="preserve">takes </w:t>
       </w:r>
-      <w:ins w:id="86" w:author="Evans, Mark" w:date="2015-02-12T11:21:00Z">
-        <w:r>
-          <w:t xml:space="preserve">the </w:t>
-        </w:r>
-      </w:ins>
+      <w:r>
+        <w:t xml:space="preserve">the </w:t>
+      </w:r>
       <w:r>
         <w:t xml:space="preserve">dataset creation property </w:t>
       </w:r>
-      <w:ins w:id="87" w:author="Evans, Mark" w:date="2015-02-12T11:21:00Z">
-        <w:r>
-          <w:t xml:space="preserve">list </w:t>
-        </w:r>
-      </w:ins>
+      <w:r>
+        <w:t xml:space="preserve">list </w:t>
+      </w:r>
       <w:r>
         <w:t xml:space="preserve">for the virtual dataset, </w:t>
       </w:r>
@@ -7023,18 +6663,16 @@
         </w:rPr>
         <w:t xml:space="preserve">and </w:t>
       </w:r>
-      <w:ins w:id="88" w:author="Evans, Mark" w:date="2015-02-12T11:21:00Z">
-        <w:r>
-          <w:rPr>
-            <w:szCs w:val="24"/>
-          </w:rPr>
-          <w:t xml:space="preserve">the </w:t>
-        </w:r>
-      </w:ins>
       <w:r>
         <w:rPr>
           <w:szCs w:val="24"/>
         </w:rPr>
+        <w:t xml:space="preserve">the </w:t>
+      </w:r>
+      <w:r>
+        <w:rPr>
+          <w:szCs w:val="24"/>
+        </w:rPr>
         <w:t>mapping</w:t>
       </w:r>
       <w:r>
@@ -7083,29 +6721,15 @@
       <w:r>
         <w:t xml:space="preserve">retrieves </w:t>
       </w:r>
-      <w:ins w:id="89" w:author="Evans, Mark" w:date="2015-02-12T11:21:00Z">
-        <w:r>
-          <w:t>the</w:t>
-        </w:r>
-      </w:ins>
-      <w:del w:id="90" w:author="Evans, Mark" w:date="2015-02-12T11:21:00Z">
-        <w:r>
-          <w:delText>a</w:delText>
-        </w:r>
-      </w:del>
+      <w:r>
+        <w:t>the</w:t>
+      </w:r>
       <w:r>
         <w:t xml:space="preserve"> name of </w:t>
       </w:r>
-      <w:ins w:id="91" w:author="Evans, Mark" w:date="2015-02-12T11:21:00Z">
-        <w:r>
-          <w:t>a</w:t>
-        </w:r>
-      </w:ins>
-      <w:del w:id="92" w:author="Evans, Mark" w:date="2015-02-12T11:21:00Z">
-        <w:r>
-          <w:delText>the</w:delText>
-        </w:r>
-      </w:del>
+      <w:r>
+        <w:t>a</w:t>
+      </w:r>
       <w:r>
         <w:t xml:space="preserve"> </w:t>
       </w:r>
@@ -7177,7 +6801,6 @@
         <w:pStyle w:val="NormalWeb"/>
         <w:ind w:left="720"/>
         <w:rPr>
-          <w:del w:id="93" w:author="Evans, Mark" w:date="2015-02-12T11:23:00Z"/>
           <w:rFonts w:asciiTheme="minorHAnsi" w:hAnsiTheme="minorHAnsi"/>
           <w:sz w:val="24"/>
           <w:szCs w:val="24"/>
@@ -7254,16 +6877,6 @@
         </w:rPr>
         <w:t xml:space="preserve"> </w:t>
       </w:r>
-      <w:del w:id="94" w:author="Evans, Mark" w:date="2015-02-12T11:22:00Z">
-        <w:r>
-          <w:rPr>
-            <w:rFonts w:asciiTheme="minorHAnsi" w:hAnsiTheme="minorHAnsi"/>
-            <w:sz w:val="24"/>
-            <w:szCs w:val="24"/>
-          </w:rPr>
-          <w:delText xml:space="preserve">call </w:delText>
-        </w:r>
-      </w:del>
       <w:r>
         <w:rPr>
           <w:rFonts w:asciiTheme="minorHAnsi" w:hAnsiTheme="minorHAnsi"/>
@@ -7294,26 +6907,7 @@
           <w:sz w:val="24"/>
           <w:szCs w:val="24"/>
         </w:rPr>
-        <w:t xml:space="preserve">can be made. </w:t>
-      </w:r>
-    </w:p>
-    <w:p>
-      <w:pPr>
-        <w:pStyle w:val="NormalWeb"/>
-        <w:ind w:left="720"/>
-        <w:rPr>
-          <w:rFonts w:asciiTheme="minorHAnsi" w:hAnsiTheme="minorHAnsi"/>
-          <w:sz w:val="24"/>
-          <w:szCs w:val="24"/>
-        </w:rPr>
-      </w:pPr>
-      <w:r>
-        <w:rPr>
-          <w:rFonts w:asciiTheme="minorHAnsi" w:hAnsiTheme="minorHAnsi"/>
-          <w:sz w:val="24"/>
-          <w:szCs w:val="24"/>
-        </w:rPr>
-        <w:t xml:space="preserve">The return value of this call will be the size in bytes of the </w:t>
+        <w:t xml:space="preserve">can be made. The return value of this call will be the size in bytes of the </w:t>
       </w:r>
       <w:r>
         <w:rPr>
@@ -7613,19 +7207,11 @@
               </w:rPr>
               <w:t xml:space="preserve">IN: </w:t>
             </w:r>
-            <w:ins w:id="95" w:author="Evans, Mark" w:date="2015-02-12T11:23:00Z">
-              <w:r>
-                <w:rPr>
-                  <w:szCs w:val="24"/>
-                </w:rPr>
-                <w:t xml:space="preserve">The </w:t>
-              </w:r>
-            </w:ins>
-            <w:r>
-              <w:rPr>
-                <w:szCs w:val="24"/>
-              </w:rPr>
-              <w:t xml:space="preserve">mapping </w:t>
+            <w:r>
+              <w:rPr>
+                <w:szCs w:val="24"/>
+              </w:rPr>
+              <w:t xml:space="preserve">The mapping </w:t>
             </w:r>
             <w:r>
               <w:rPr>
@@ -7760,19 +7346,11 @@
               </w:rPr>
               <w:t xml:space="preserve">OUT: </w:t>
             </w:r>
-            <w:ins w:id="96" w:author="Evans, Mark" w:date="2015-02-12T11:23:00Z">
-              <w:r>
-                <w:rPr>
-                  <w:szCs w:val="24"/>
-                </w:rPr>
-                <w:t xml:space="preserve">A </w:t>
-              </w:r>
-            </w:ins>
-            <w:r>
-              <w:rPr>
-                <w:szCs w:val="24"/>
-              </w:rPr>
-              <w:t xml:space="preserve">buffer </w:t>
+            <w:r>
+              <w:rPr>
+                <w:szCs w:val="24"/>
+              </w:rPr>
+              <w:t xml:space="preserve">A buffer </w:t>
             </w:r>
             <w:r>
               <w:rPr>
@@ -7780,44 +7358,24 @@
               </w:rPr>
               <w:t xml:space="preserve">containing </w:t>
             </w:r>
-            <w:ins w:id="97" w:author="Evans, Mark" w:date="2015-02-12T11:23:00Z">
-              <w:r>
-                <w:rPr>
-                  <w:szCs w:val="24"/>
-                </w:rPr>
-                <w:t>the</w:t>
-              </w:r>
-            </w:ins>
-            <w:del w:id="98" w:author="Evans, Mark" w:date="2015-02-12T11:23:00Z">
-              <w:r>
-                <w:rPr>
-                  <w:szCs w:val="24"/>
-                </w:rPr>
-                <w:delText>a</w:delText>
-              </w:r>
-            </w:del>
+            <w:r>
+              <w:rPr>
+                <w:szCs w:val="24"/>
+              </w:rPr>
+              <w:t>the</w:t>
+            </w:r>
             <w:r>
               <w:rPr>
                 <w:szCs w:val="24"/>
               </w:rPr>
               <w:t xml:space="preserve"> name of </w:t>
             </w:r>
-            <w:ins w:id="99" w:author="Evans, Mark" w:date="2015-02-12T11:24:00Z">
-              <w:r>
-                <w:rPr>
-                  <w:szCs w:val="24"/>
-                </w:rPr>
-                <w:t>a</w:t>
-              </w:r>
-            </w:ins>
-            <w:del w:id="100" w:author="Evans, Mark" w:date="2015-02-12T11:24:00Z">
-              <w:r>
-                <w:rPr>
-                  <w:szCs w:val="24"/>
-                </w:rPr>
-                <w:delText>the</w:delText>
-              </w:r>
-            </w:del>
+            <w:r>
+              <w:rPr>
+                <w:szCs w:val="24"/>
+              </w:rPr>
+              <w:t>a</w:t>
+            </w:r>
             <w:r>
               <w:rPr>
                 <w:szCs w:val="24"/>
@@ -7976,7 +7534,6 @@
         <w:spacing w:after="0"/>
         <w:ind w:firstLine="720"/>
         <w:rPr>
-          <w:ins w:id="101" w:author="Evans, Mark" w:date="2015-02-12T11:01:00Z"/>
           <w:rFonts w:eastAsia="Times New Roman" w:cs="Times New Roman"/>
         </w:rPr>
       </w:pPr>
@@ -8004,7 +7561,6 @@
         <w:spacing w:after="0"/>
         <w:ind w:firstLine="720"/>
         <w:rPr>
-          <w:ins w:id="102" w:author="Evans, Mark" w:date="2015-02-12T11:01:00Z"/>
           <w:rFonts w:eastAsia="Times New Roman" w:cs="Times New Roman"/>
         </w:rPr>
       </w:pPr>
@@ -8036,12 +7592,12 @@
       <w:pPr>
         <w:pStyle w:val="Heading"/>
       </w:pPr>
-      <w:bookmarkStart w:id="103" w:name="_Toc411503646"/>
+      <w:bookmarkStart w:id="12" w:name="_Toc411503646"/>
       <w:r>
         <w:lastRenderedPageBreak/>
         <w:t>References:</w:t>
       </w:r>
-      <w:bookmarkEnd w:id="103"/>
+      <w:bookmarkEnd w:id="12"/>
     </w:p>
     <w:p>
       <w:pPr>
@@ -8051,20 +7607,13 @@
           <w:numId w:val="34"/>
         </w:numPr>
       </w:pPr>
-      <w:bookmarkStart w:id="104" w:name="_Ref285288535"/>
+      <w:bookmarkStart w:id="13" w:name="_Ref285288535"/>
       <w:r>
         <w:t xml:space="preserve">“RFC: </w:t>
       </w:r>
-      <w:ins w:id="105" w:author="Evans, Mark" w:date="2015-02-12T10:42:00Z">
-        <w:r>
-          <w:t>H</w:t>
-        </w:r>
-      </w:ins>
-      <w:del w:id="106" w:author="Evans, Mark" w:date="2015-02-12T10:42:00Z">
-        <w:r>
-          <w:delText>V</w:delText>
-        </w:r>
-      </w:del>
+      <w:r>
+        <w:t>H</w:t>
+      </w:r>
       <w:r>
         <w:t xml:space="preserve">DF5 Virtual Dataset”, The HDF Group, </w:t>
       </w:r>
@@ -8073,22 +7622,10 @@
           <w:rPr>
             <w:rStyle w:val="Hyperlink"/>
           </w:rPr>
-          <w:t>https://confluence.hdfgroup.uiuc.edu/display/HDFExternal/HDF5+Vi</w:t>
-        </w:r>
-        <w:r>
-          <w:rPr>
-            <w:rStyle w:val="Hyperlink"/>
-          </w:rPr>
-          <w:t>r</w:t>
-        </w:r>
-        <w:r>
-          <w:rPr>
-            <w:rStyle w:val="Hyperlink"/>
-          </w:rPr>
-          <w:t>tual+Dataset</w:t>
+          <w:t>https://confluence.hdfgroup.uiuc.edu/display/HDFExternal/HDF5+Virtual+Dataset</w:t>
         </w:r>
       </w:hyperlink>
-      <w:bookmarkEnd w:id="104"/>
+      <w:bookmarkEnd w:id="13"/>
       <w:r>
         <w:t xml:space="preserve"> </w:t>
       </w:r>
@@ -8102,11 +7639,11 @@
       <w:pPr>
         <w:pStyle w:val="Heading"/>
       </w:pPr>
-      <w:bookmarkStart w:id="107" w:name="_Toc411503647"/>
+      <w:bookmarkStart w:id="14" w:name="_Toc411503647"/>
       <w:r>
         <w:t>Revision History</w:t>
       </w:r>
-      <w:bookmarkEnd w:id="107"/>
+      <w:bookmarkEnd w:id="14"/>
       <w:r>
         <w:t xml:space="preserve"> </w:t>
       </w:r>
@@ -8162,32 +7699,21 @@
             <w:tcW w:w="7956" w:type="dxa"/>
           </w:tcPr>
           <w:p>
-            <w:ins w:id="108" w:author="Evans, Mark" w:date="2015-02-12T10:21:00Z">
-              <w:r>
-                <w:t xml:space="preserve">Version 2. </w:t>
-              </w:r>
-            </w:ins>
+            <w:r>
+              <w:t xml:space="preserve">Version 2. </w:t>
+            </w:r>
             <w:r>
               <w:t xml:space="preserve">Names of the APIs were updated according to suggestions </w:t>
             </w:r>
-            <w:ins w:id="109" w:author="Evans, Mark" w:date="2015-02-12T10:21:00Z">
-              <w:r>
-                <w:t xml:space="preserve">made </w:t>
-              </w:r>
-            </w:ins>
+            <w:r>
+              <w:t xml:space="preserve">made </w:t>
+            </w:r>
             <w:r>
               <w:t xml:space="preserve">during the code review session on 2/10/2015. </w:t>
             </w:r>
-            <w:ins w:id="110" w:author="Evans, Mark" w:date="2015-02-12T10:22:00Z">
-              <w:r>
-                <w:t>Document</w:t>
-              </w:r>
-            </w:ins>
-            <w:del w:id="111" w:author="Evans, Mark" w:date="2015-02-12T10:22:00Z">
-              <w:r>
-                <w:delText>Version 2</w:delText>
-              </w:r>
-            </w:del>
+            <w:r>
+              <w:t>Document</w:t>
+            </w:r>
             <w:r>
               <w:t xml:space="preserve"> cir</w:t>
             </w:r>
@@ -8218,7 +7744,7 @@
 </file>
 
 <file path=word/endnotes.xml><?xml version="1.0" encoding="utf-8"?>
-<w:endnotes xmlns:wpc="http://schemas.microsoft.com/office/word/2010/wordprocessingCanvas" xmlns:mc="http://schemas.openxmlformats.org/markup-compatibility/2006" xmlns:o="urn:schemas-microsoft-com:office:office" xmlns:r="http://schemas.openxmlformats.org/officeDocument/2006/relationships" xmlns:m="http://schemas.openxmlformats.org/officeDocument/2006/math" xmlns:v="urn:schemas-microsoft-com:vml" xmlns:wp14="http://schemas.microsoft.com/office/word/2010/wordprocessingDrawing" xmlns:wp="http://schemas.openxmlformats.org/drawingml/2006/wordprocessingDrawing" xmlns:w10="urn:schemas-microsoft-com:office:word" xmlns:w="http://schemas.openxmlformats.org/wordprocessingml/2006/main" xmlns:w14="http://schemas.microsoft.com/office/word/2010/wordml" xmlns:wpg="http://schemas.microsoft.com/office/word/2010/wordprocessingGroup" xmlns:wpi="http://schemas.microsoft.com/office/word/2010/wordprocessingInk" xmlns:wne="http://schemas.microsoft.com/office/word/2006/wordml" xmlns:wps="http://schemas.microsoft.com/office/word/2010/wordprocessingShape" mc:Ignorable="w14 wp14">
+<w:endnotes xmlns:wpc="http://schemas.microsoft.com/office/word/2010/wordprocessingCanvas" xmlns:mo="http://schemas.microsoft.com/office/mac/office/2008/main" xmlns:mc="http://schemas.openxmlformats.org/markup-compatibility/2006" xmlns:mv="urn:schemas-microsoft-com:mac:vml" xmlns:o="urn:schemas-microsoft-com:office:office" xmlns:r="http://schemas.openxmlformats.org/officeDocument/2006/relationships" xmlns:m="http://schemas.openxmlformats.org/officeDocument/2006/math" xmlns:v="urn:schemas-microsoft-com:vml" xmlns:wp14="http://schemas.microsoft.com/office/word/2010/wordprocessingDrawing" xmlns:wp="http://schemas.openxmlformats.org/drawingml/2006/wordprocessingDrawing" xmlns:w10="urn:schemas-microsoft-com:office:word" xmlns:w="http://schemas.openxmlformats.org/wordprocessingml/2006/main" xmlns:w14="http://schemas.microsoft.com/office/word/2010/wordml" xmlns:wpg="http://schemas.microsoft.com/office/word/2010/wordprocessingGroup" xmlns:wpi="http://schemas.microsoft.com/office/word/2010/wordprocessingInk" xmlns:wne="http://schemas.microsoft.com/office/word/2006/wordml" xmlns:wps="http://schemas.microsoft.com/office/word/2010/wordprocessingShape" mc:Ignorable="w14 wp14">
   <w:endnote w:type="separator" w:id="-1">
     <w:p>
       <w:r>
@@ -8237,7 +7763,7 @@
 </file>
 
 <file path=word/footer1.xml><?xml version="1.0" encoding="utf-8"?>
-<w:ftr xmlns:wpc="http://schemas.microsoft.com/office/word/2010/wordprocessingCanvas" xmlns:mc="http://schemas.openxmlformats.org/markup-compatibility/2006" xmlns:o="urn:schemas-microsoft-com:office:office" xmlns:r="http://schemas.openxmlformats.org/officeDocument/2006/relationships" xmlns:m="http://schemas.openxmlformats.org/officeDocument/2006/math" xmlns:v="urn:schemas-microsoft-com:vml" xmlns:wp14="http://schemas.microsoft.com/office/word/2010/wordprocessingDrawing" xmlns:wp="http://schemas.openxmlformats.org/drawingml/2006/wordprocessingDrawing" xmlns:w10="urn:schemas-microsoft-com:office:word" xmlns:w="http://schemas.openxmlformats.org/wordprocessingml/2006/main" xmlns:w14="http://schemas.microsoft.com/office/word/2010/wordml" xmlns:wpg="http://schemas.microsoft.com/office/word/2010/wordprocessingGroup" xmlns:wpi="http://schemas.microsoft.com/office/word/2010/wordprocessingInk" xmlns:wne="http://schemas.microsoft.com/office/word/2006/wordml" xmlns:wps="http://schemas.microsoft.com/office/word/2010/wordprocessingShape" mc:Ignorable="w14 wp14">
+<w:ftr xmlns:wpc="http://schemas.microsoft.com/office/word/2010/wordprocessingCanvas" xmlns:mo="http://schemas.microsoft.com/office/mac/office/2008/main" xmlns:mc="http://schemas.openxmlformats.org/markup-compatibility/2006" xmlns:mv="urn:schemas-microsoft-com:mac:vml" xmlns:o="urn:schemas-microsoft-com:office:office" xmlns:r="http://schemas.openxmlformats.org/officeDocument/2006/relationships" xmlns:m="http://schemas.openxmlformats.org/officeDocument/2006/math" xmlns:v="urn:schemas-microsoft-com:vml" xmlns:wp14="http://schemas.microsoft.com/office/word/2010/wordprocessingDrawing" xmlns:wp="http://schemas.openxmlformats.org/drawingml/2006/wordprocessingDrawing" xmlns:w10="urn:schemas-microsoft-com:office:word" xmlns:w="http://schemas.openxmlformats.org/wordprocessingml/2006/main" xmlns:w14="http://schemas.microsoft.com/office/word/2010/wordml" xmlns:wpg="http://schemas.microsoft.com/office/word/2010/wordprocessingGroup" xmlns:wpi="http://schemas.microsoft.com/office/word/2010/wordprocessingInk" xmlns:wne="http://schemas.microsoft.com/office/word/2006/wordml" xmlns:wps="http://schemas.microsoft.com/office/word/2010/wordprocessingShape" mc:Ignorable="w14 wp14">
   <w:sdt>
     <w:sdtPr>
       <w:id w:val="1478425"/>
@@ -8326,7 +7852,7 @@
               <w:rPr>
                 <w:noProof/>
               </w:rPr>
-              <w:t>9</w:t>
+              <w:t>4</w:t>
             </w:r>
             <w:r>
               <w:rPr>
@@ -8337,14 +7863,27 @@
             <w:r>
               <w:t xml:space="preserve"> of </w:t>
             </w:r>
-            <w:fldSimple w:instr=" NUMPAGES  ">
-              <w:r>
-                <w:rPr>
-                  <w:noProof/>
-                </w:rPr>
-                <w:t>11</w:t>
-              </w:r>
-            </w:fldSimple>
+            <w:r>
+              <w:fldChar w:fldCharType="begin"/>
+            </w:r>
+            <w:r>
+              <w:instrText xml:space="preserve"> NUMPAGES  </w:instrText>
+            </w:r>
+            <w:r>
+              <w:fldChar w:fldCharType="separate"/>
+            </w:r>
+            <w:r>
+              <w:rPr>
+                <w:noProof/>
+              </w:rPr>
+              <w:t>11</w:t>
+            </w:r>
+            <w:r>
+              <w:rPr>
+                <w:noProof/>
+              </w:rPr>
+              <w:fldChar w:fldCharType="end"/>
+            </w:r>
           </w:p>
         </w:sdtContent>
       </w:sdt>
@@ -8354,7 +7893,7 @@
 </file>
 
 <file path=word/footer2.xml><?xml version="1.0" encoding="utf-8"?>
-<w:ftr xmlns:wpc="http://schemas.microsoft.com/office/word/2010/wordprocessingCanvas" xmlns:mc="http://schemas.openxmlformats.org/markup-compatibility/2006" xmlns:o="urn:schemas-microsoft-com:office:office" xmlns:r="http://schemas.openxmlformats.org/officeDocument/2006/relationships" xmlns:m="http://schemas.openxmlformats.org/officeDocument/2006/math" xmlns:v="urn:schemas-microsoft-com:vml" xmlns:wp14="http://schemas.microsoft.com/office/word/2010/wordprocessingDrawing" xmlns:wp="http://schemas.openxmlformats.org/drawingml/2006/wordprocessingDrawing" xmlns:w10="urn:schemas-microsoft-com:office:word" xmlns:w="http://schemas.openxmlformats.org/wordprocessingml/2006/main" xmlns:w14="http://schemas.microsoft.com/office/word/2010/wordml" xmlns:wpg="http://schemas.microsoft.com/office/word/2010/wordprocessingGroup" xmlns:wpi="http://schemas.microsoft.com/office/word/2010/wordprocessingInk" xmlns:wne="http://schemas.microsoft.com/office/word/2006/wordml" xmlns:wps="http://schemas.microsoft.com/office/word/2010/wordprocessingShape" mc:Ignorable="w14 wp14">
+<w:ftr xmlns:wpc="http://schemas.microsoft.com/office/word/2010/wordprocessingCanvas" xmlns:mo="http://schemas.microsoft.com/office/mac/office/2008/main" xmlns:mc="http://schemas.openxmlformats.org/markup-compatibility/2006" xmlns:mv="urn:schemas-microsoft-com:mac:vml" xmlns:o="urn:schemas-microsoft-com:office:office" xmlns:r="http://schemas.openxmlformats.org/officeDocument/2006/relationships" xmlns:m="http://schemas.openxmlformats.org/officeDocument/2006/math" xmlns:v="urn:schemas-microsoft-com:vml" xmlns:wp14="http://schemas.microsoft.com/office/word/2010/wordprocessingDrawing" xmlns:wp="http://schemas.openxmlformats.org/drawingml/2006/wordprocessingDrawing" xmlns:w10="urn:schemas-microsoft-com:office:word" xmlns:w="http://schemas.openxmlformats.org/wordprocessingml/2006/main" xmlns:w14="http://schemas.microsoft.com/office/word/2010/wordml" xmlns:wpg="http://schemas.microsoft.com/office/word/2010/wordprocessingGroup" xmlns:wpi="http://schemas.microsoft.com/office/word/2010/wordprocessingInk" xmlns:wne="http://schemas.microsoft.com/office/word/2006/wordml" xmlns:wps="http://schemas.microsoft.com/office/word/2010/wordprocessingShape" mc:Ignorable="w14 wp14">
   <w:sdt>
     <w:sdtPr>
       <w:id w:val="1478483"/>
@@ -8454,14 +7993,27 @@
             <w:r>
               <w:t xml:space="preserve"> of </w:t>
             </w:r>
-            <w:fldSimple w:instr=" NUMPAGES  ">
-              <w:r>
-                <w:rPr>
-                  <w:noProof/>
-                </w:rPr>
-                <w:t>11</w:t>
-              </w:r>
-            </w:fldSimple>
+            <w:r>
+              <w:fldChar w:fldCharType="begin"/>
+            </w:r>
+            <w:r>
+              <w:instrText xml:space="preserve"> NUMPAGES  </w:instrText>
+            </w:r>
+            <w:r>
+              <w:fldChar w:fldCharType="separate"/>
+            </w:r>
+            <w:r>
+              <w:rPr>
+                <w:noProof/>
+              </w:rPr>
+              <w:t>11</w:t>
+            </w:r>
+            <w:r>
+              <w:rPr>
+                <w:noProof/>
+              </w:rPr>
+              <w:fldChar w:fldCharType="end"/>
+            </w:r>
           </w:p>
         </w:sdtContent>
       </w:sdt>
@@ -8471,7 +8023,7 @@
 </file>
 
 <file path=word/footnotes.xml><?xml version="1.0" encoding="utf-8"?>
-<w:footnotes xmlns:wpc="http://schemas.microsoft.com/office/word/2010/wordprocessingCanvas" xmlns:mc="http://schemas.openxmlformats.org/markup-compatibility/2006" xmlns:o="urn:schemas-microsoft-com:office:office" xmlns:r="http://schemas.openxmlformats.org/officeDocument/2006/relationships" xmlns:m="http://schemas.openxmlformats.org/officeDocument/2006/math" xmlns:v="urn:schemas-microsoft-com:vml" xmlns:wp14="http://schemas.microsoft.com/office/word/2010/wordprocessingDrawing" xmlns:wp="http://schemas.openxmlformats.org/drawingml/2006/wordprocessingDrawing" xmlns:w10="urn:schemas-microsoft-com:office:word" xmlns:w="http://schemas.openxmlformats.org/wordprocessingml/2006/main" xmlns:w14="http://schemas.microsoft.com/office/word/2010/wordml" xmlns:wpg="http://schemas.microsoft.com/office/word/2010/wordprocessingGroup" xmlns:wpi="http://schemas.microsoft.com/office/word/2010/wordprocessingInk" xmlns:wne="http://schemas.microsoft.com/office/word/2006/wordml" xmlns:wps="http://schemas.microsoft.com/office/word/2010/wordprocessingShape" mc:Ignorable="w14 wp14">
+<w:footnotes xmlns:wpc="http://schemas.microsoft.com/office/word/2010/wordprocessingCanvas" xmlns:mo="http://schemas.microsoft.com/office/mac/office/2008/main" xmlns:mc="http://schemas.openxmlformats.org/markup-compatibility/2006" xmlns:mv="urn:schemas-microsoft-com:mac:vml" xmlns:o="urn:schemas-microsoft-com:office:office" xmlns:r="http://schemas.openxmlformats.org/officeDocument/2006/relationships" xmlns:m="http://schemas.openxmlformats.org/officeDocument/2006/math" xmlns:v="urn:schemas-microsoft-com:vml" xmlns:wp14="http://schemas.microsoft.com/office/word/2010/wordprocessingDrawing" xmlns:wp="http://schemas.openxmlformats.org/drawingml/2006/wordprocessingDrawing" xmlns:w10="urn:schemas-microsoft-com:office:word" xmlns:w="http://schemas.openxmlformats.org/wordprocessingml/2006/main" xmlns:w14="http://schemas.microsoft.com/office/word/2010/wordml" xmlns:wpg="http://schemas.microsoft.com/office/word/2010/wordprocessingGroup" xmlns:wpi="http://schemas.microsoft.com/office/word/2010/wordprocessingInk" xmlns:wne="http://schemas.microsoft.com/office/word/2006/wordml" xmlns:wps="http://schemas.microsoft.com/office/word/2010/wordprocessingShape" mc:Ignorable="w14 wp14">
   <w:footnote w:type="separator" w:id="-1">
     <w:p>
       <w:r>
@@ -8490,7 +8042,7 @@
 </file>
 
 <file path=word/header1.xml><?xml version="1.0" encoding="utf-8"?>
-<w:hdr xmlns:wpc="http://schemas.microsoft.com/office/word/2010/wordprocessingCanvas" xmlns:mc="http://schemas.openxmlformats.org/markup-compatibility/2006" xmlns:o="urn:schemas-microsoft-com:office:office" xmlns:r="http://schemas.openxmlformats.org/officeDocument/2006/relationships" xmlns:m="http://schemas.openxmlformats.org/officeDocument/2006/math" xmlns:v="urn:schemas-microsoft-com:vml" xmlns:wp14="http://schemas.microsoft.com/office/word/2010/wordprocessingDrawing" xmlns:wp="http://schemas.openxmlformats.org/drawingml/2006/wordprocessingDrawing" xmlns:w10="urn:schemas-microsoft-com:office:word" xmlns:w="http://schemas.openxmlformats.org/wordprocessingml/2006/main" xmlns:w14="http://schemas.microsoft.com/office/word/2010/wordml" xmlns:wpg="http://schemas.microsoft.com/office/word/2010/wordprocessingGroup" xmlns:wpi="http://schemas.microsoft.com/office/word/2010/wordprocessingInk" xmlns:wne="http://schemas.microsoft.com/office/word/2006/wordml" xmlns:wps="http://schemas.microsoft.com/office/word/2010/wordprocessingShape" mc:Ignorable="w14 wp14">
+<w:hdr xmlns:wpc="http://schemas.microsoft.com/office/word/2010/wordprocessingCanvas" xmlns:mo="http://schemas.microsoft.com/office/mac/office/2008/main" xmlns:mc="http://schemas.openxmlformats.org/markup-compatibility/2006" xmlns:mv="urn:schemas-microsoft-com:mac:vml" xmlns:o="urn:schemas-microsoft-com:office:office" xmlns:r="http://schemas.openxmlformats.org/officeDocument/2006/relationships" xmlns:m="http://schemas.openxmlformats.org/officeDocument/2006/math" xmlns:v="urn:schemas-microsoft-com:vml" xmlns:wp14="http://schemas.microsoft.com/office/word/2010/wordprocessingDrawing" xmlns:wp="http://schemas.openxmlformats.org/drawingml/2006/wordprocessingDrawing" xmlns:w10="urn:schemas-microsoft-com:office:word" xmlns:w="http://schemas.openxmlformats.org/wordprocessingml/2006/main" xmlns:w14="http://schemas.microsoft.com/office/word/2010/wordml" xmlns:wpg="http://schemas.microsoft.com/office/word/2010/wordprocessingGroup" xmlns:wpi="http://schemas.microsoft.com/office/word/2010/wordprocessingInk" xmlns:wne="http://schemas.microsoft.com/office/word/2006/wordml" xmlns:wps="http://schemas.microsoft.com/office/word/2010/wordprocessingShape" mc:Ignorable="w14 wp14">
   <w:p>
     <w:pPr>
       <w:pStyle w:val="THGHeader"/>
@@ -8517,7 +8069,7 @@
 </file>
 
 <file path=word/header2.xml><?xml version="1.0" encoding="utf-8"?>
-<w:hdr xmlns:wpc="http://schemas.microsoft.com/office/word/2010/wordprocessingCanvas" xmlns:mc="http://schemas.openxmlformats.org/markup-compatibility/2006" xmlns:o="urn:schemas-microsoft-com:office:office" xmlns:r="http://schemas.openxmlformats.org/officeDocument/2006/relationships" xmlns:m="http://schemas.openxmlformats.org/officeDocument/2006/math" xmlns:v="urn:schemas-microsoft-com:vml" xmlns:wp14="http://schemas.microsoft.com/office/word/2010/wordprocessingDrawing" xmlns:wp="http://schemas.openxmlformats.org/drawingml/2006/wordprocessingDrawing" xmlns:w10="urn:schemas-microsoft-com:office:word" xmlns:w="http://schemas.openxmlformats.org/wordprocessingml/2006/main" xmlns:w14="http://schemas.microsoft.com/office/word/2010/wordml" xmlns:wpg="http://schemas.microsoft.com/office/word/2010/wordprocessingGroup" xmlns:wpi="http://schemas.microsoft.com/office/word/2010/wordprocessingInk" xmlns:wne="http://schemas.microsoft.com/office/word/2006/wordml" xmlns:wps="http://schemas.microsoft.com/office/word/2010/wordprocessingShape" mc:Ignorable="w14 wp14">
+<w:hdr xmlns:wpc="http://schemas.microsoft.com/office/word/2010/wordprocessingCanvas" xmlns:mo="http://schemas.microsoft.com/office/mac/office/2008/main" xmlns:mc="http://schemas.openxmlformats.org/markup-compatibility/2006" xmlns:mv="urn:schemas-microsoft-com:mac:vml" xmlns:o="urn:schemas-microsoft-com:office:office" xmlns:r="http://schemas.openxmlformats.org/officeDocument/2006/relationships" xmlns:m="http://schemas.openxmlformats.org/officeDocument/2006/math" xmlns:v="urn:schemas-microsoft-com:vml" xmlns:wp14="http://schemas.microsoft.com/office/word/2010/wordprocessingDrawing" xmlns:wp="http://schemas.openxmlformats.org/drawingml/2006/wordprocessingDrawing" xmlns:w10="urn:schemas-microsoft-com:office:word" xmlns:w="http://schemas.openxmlformats.org/wordprocessingml/2006/main" xmlns:w14="http://schemas.microsoft.com/office/word/2010/wordml" xmlns:wpg="http://schemas.microsoft.com/office/word/2010/wordprocessingGroup" xmlns:wpi="http://schemas.microsoft.com/office/word/2010/wordprocessingInk" xmlns:wne="http://schemas.microsoft.com/office/word/2006/wordml" xmlns:wps="http://schemas.microsoft.com/office/word/2010/wordprocessingShape" mc:Ignorable="w14 wp14">
   <w:p>
     <w:pPr>
       <w:pStyle w:val="THGHeader"/>
@@ -8539,7 +8091,7 @@
 </file>
 
 <file path=word/numbering.xml><?xml version="1.0" encoding="utf-8"?>
-<w:numbering xmlns:wpc="http://schemas.microsoft.com/office/word/2010/wordprocessingCanvas" xmlns:mc="http://schemas.openxmlformats.org/markup-compatibility/2006" xmlns:o="urn:schemas-microsoft-com:office:office" xmlns:r="http://schemas.openxmlformats.org/officeDocument/2006/relationships" xmlns:m="http://schemas.openxmlformats.org/officeDocument/2006/math" xmlns:v="urn:schemas-microsoft-com:vml" xmlns:wp14="http://schemas.microsoft.com/office/word/2010/wordprocessingDrawing" xmlns:wp="http://schemas.openxmlformats.org/drawingml/2006/wordprocessingDrawing" xmlns:w10="urn:schemas-microsoft-com:office:word" xmlns:w="http://schemas.openxmlformats.org/wordprocessingml/2006/main" xmlns:w14="http://schemas.microsoft.com/office/word/2010/wordml" xmlns:wpg="http://schemas.microsoft.com/office/word/2010/wordprocessingGroup" xmlns:wpi="http://schemas.microsoft.com/office/word/2010/wordprocessingInk" xmlns:wne="http://schemas.microsoft.com/office/word/2006/wordml" xmlns:wps="http://schemas.microsoft.com/office/word/2010/wordprocessingShape" mc:Ignorable="w14 wp14">
+<w:numbering xmlns:wpc="http://schemas.microsoft.com/office/word/2010/wordprocessingCanvas" xmlns:mo="http://schemas.microsoft.com/office/mac/office/2008/main" xmlns:mc="http://schemas.openxmlformats.org/markup-compatibility/2006" xmlns:mv="urn:schemas-microsoft-com:mac:vml" xmlns:o="urn:schemas-microsoft-com:office:office" xmlns:r="http://schemas.openxmlformats.org/officeDocument/2006/relationships" xmlns:m="http://schemas.openxmlformats.org/officeDocument/2006/math" xmlns:v="urn:schemas-microsoft-com:vml" xmlns:wp14="http://schemas.microsoft.com/office/word/2010/wordprocessingDrawing" xmlns:wp="http://schemas.openxmlformats.org/drawingml/2006/wordprocessingDrawing" xmlns:w10="urn:schemas-microsoft-com:office:word" xmlns:w="http://schemas.openxmlformats.org/wordprocessingml/2006/main" xmlns:w14="http://schemas.microsoft.com/office/word/2010/wordml" xmlns:wpg="http://schemas.microsoft.com/office/word/2010/wordprocessingGroup" xmlns:wpi="http://schemas.microsoft.com/office/word/2010/wordprocessingInk" xmlns:wne="http://schemas.microsoft.com/office/word/2006/wordml" xmlns:wps="http://schemas.microsoft.com/office/word/2010/wordprocessingShape" mc:Ignorable="w14 wp14">
   <w:abstractNum w:abstractNumId="0">
     <w:nsid w:val="FFFFFF7C"/>
     <w:multiLevelType w:val="singleLevel"/>
@@ -9426,7 +8978,7 @@
     </w:rPrDefault>
     <w:pPrDefault/>
   </w:docDefaults>
-  <w:latentStyles w:defLockedState="0" w:defUIPriority="0" w:defSemiHidden="0" w:defUnhideWhenUsed="0" w:defQFormat="0" w:count="267">
+  <w:latentStyles w:defLockedState="0" w:defUIPriority="0" w:defSemiHidden="0" w:defUnhideWhenUsed="0" w:defQFormat="0" w:count="276">
     <w:lsdException w:name="toc 1" w:uiPriority="39"/>
     <w:lsdException w:name="toc 2" w:uiPriority="39"/>
     <w:lsdException w:name="toc 3" w:uiPriority="39"/>
@@ -10444,6 +9996,7 @@
     <w:uiPriority w:val="59"/>
     <w:rsid w:val="009D6CFF"/>
     <w:tblPr>
+      <w:tblInd w:w="0" w:type="dxa"/>
       <w:tblBorders>
         <w:top w:val="single" w:sz="4" w:space="0" w:color="000000" w:themeColor="text1"/>
         <w:left w:val="single" w:sz="4" w:space="0" w:color="000000" w:themeColor="text1"/>
@@ -10452,6 +10005,12 @@
         <w:insideH w:val="single" w:sz="4" w:space="0" w:color="000000" w:themeColor="text1"/>
         <w:insideV w:val="single" w:sz="4" w:space="0" w:color="000000" w:themeColor="text1"/>
       </w:tblBorders>
+      <w:tblCellMar>
+        <w:top w:w="0" w:type="dxa"/>
+        <w:left w:w="108" w:type="dxa"/>
+        <w:bottom w:w="0" w:type="dxa"/>
+        <w:right w:w="108" w:type="dxa"/>
+      </w:tblCellMar>
     </w:tblPr>
   </w:style>
   <w:style w:type="character" w:styleId="PlaceholderText">
@@ -10682,7 +10241,7 @@
 </file>
 
 <file path=word/stylesWithEffects.xml><?xml version="1.0" encoding="utf-8"?>
-<w:styles xmlns:wpc="http://schemas.microsoft.com/office/word/2010/wordprocessingCanvas" xmlns:mc="http://schemas.openxmlformats.org/markup-compatibility/2006" xmlns:o="urn:schemas-microsoft-com:office:office" xmlns:r="http://schemas.openxmlformats.org/officeDocument/2006/relationships" xmlns:m="http://schemas.openxmlformats.org/officeDocument/2006/math" xmlns:v="urn:schemas-microsoft-com:vml" xmlns:wp14="http://schemas.microsoft.com/office/word/2010/wordprocessingDrawing" xmlns:wp="http://schemas.openxmlformats.org/drawingml/2006/wordprocessingDrawing" xmlns:w10="urn:schemas-microsoft-com:office:word" xmlns:w="http://schemas.openxmlformats.org/wordprocessingml/2006/main" xmlns:w14="http://schemas.microsoft.com/office/word/2010/wordml" xmlns:wpg="http://schemas.microsoft.com/office/word/2010/wordprocessingGroup" xmlns:wpi="http://schemas.microsoft.com/office/word/2010/wordprocessingInk" xmlns:wne="http://schemas.microsoft.com/office/word/2006/wordml" xmlns:wps="http://schemas.microsoft.com/office/word/2010/wordprocessingShape" mc:Ignorable="w14 wp14">
+<w:styles xmlns:wpc="http://schemas.microsoft.com/office/word/2010/wordprocessingCanvas" xmlns:mo="http://schemas.microsoft.com/office/mac/office/2008/main" xmlns:mc="http://schemas.openxmlformats.org/markup-compatibility/2006" xmlns:mv="urn:schemas-microsoft-com:mac:vml" xmlns:o="urn:schemas-microsoft-com:office:office" xmlns:r="http://schemas.openxmlformats.org/officeDocument/2006/relationships" xmlns:m="http://schemas.openxmlformats.org/officeDocument/2006/math" xmlns:v="urn:schemas-microsoft-com:vml" xmlns:wp14="http://schemas.microsoft.com/office/word/2010/wordprocessingDrawing" xmlns:wp="http://schemas.openxmlformats.org/drawingml/2006/wordprocessingDrawing" xmlns:w10="urn:schemas-microsoft-com:office:word" xmlns:w="http://schemas.openxmlformats.org/wordprocessingml/2006/main" xmlns:w14="http://schemas.microsoft.com/office/word/2010/wordml" xmlns:wpg="http://schemas.microsoft.com/office/word/2010/wordprocessingGroup" xmlns:wpi="http://schemas.microsoft.com/office/word/2010/wordprocessingInk" xmlns:wne="http://schemas.microsoft.com/office/word/2006/wordml" xmlns:wps="http://schemas.microsoft.com/office/word/2010/wordprocessingShape" mc:Ignorable="w14 wp14">
   <w:docDefaults>
     <w:rPrDefault>
       <w:rPr>
@@ -10694,7 +10253,7 @@
     </w:rPrDefault>
     <w:pPrDefault/>
   </w:docDefaults>
-  <w:latentStyles w:defLockedState="0" w:defUIPriority="0" w:defSemiHidden="0" w:defUnhideWhenUsed="0" w:defQFormat="0" w:count="267">
+  <w:latentStyles w:defLockedState="0" w:defUIPriority="0" w:defSemiHidden="0" w:defUnhideWhenUsed="0" w:defQFormat="0" w:count="276">
     <w:lsdException w:name="toc 1" w:uiPriority="39"/>
     <w:lsdException w:name="toc 2" w:uiPriority="39"/>
     <w:lsdException w:name="toc 3" w:uiPriority="39"/>
@@ -11712,6 +11271,7 @@
     <w:uiPriority w:val="59"/>
     <w:rsid w:val="009D6CFF"/>
     <w:tblPr>
+      <w:tblInd w:w="0" w:type="dxa"/>
       <w:tblBorders>
         <w:top w:val="single" w:sz="4" w:space="0" w:color="000000" w:themeColor="text1"/>
         <w:left w:val="single" w:sz="4" w:space="0" w:color="000000" w:themeColor="text1"/>
@@ -11720,6 +11280,12 @@
         <w:insideH w:val="single" w:sz="4" w:space="0" w:color="000000" w:themeColor="text1"/>
         <w:insideV w:val="single" w:sz="4" w:space="0" w:color="000000" w:themeColor="text1"/>
       </w:tblBorders>
+      <w:tblCellMar>
+        <w:top w:w="0" w:type="dxa"/>
+        <w:left w:w="108" w:type="dxa"/>
+        <w:bottom w:w="0" w:type="dxa"/>
+        <w:right w:w="108" w:type="dxa"/>
+      </w:tblCellMar>
     </w:tblPr>
   </w:style>
   <w:style w:type="character" w:styleId="PlaceholderText">
@@ -12179,7 +11745,7 @@
 </file>
 
 <file path=customXml/itemProps1.xml><?xml version="1.0" encoding="utf-8"?>
-<ds:datastoreItem xmlns:ds="http://schemas.openxmlformats.org/officeDocument/2006/customXml" ds:itemID="{EB09CB0D-A25F-481C-ACF3-E1E8E62620FF}">
+<ds:datastoreItem xmlns:ds="http://schemas.openxmlformats.org/officeDocument/2006/customXml" ds:itemID="{A00E4657-2DA1-134E-BE78-8CDEBA3399BB}">
   <ds:schemaRefs>
     <ds:schemaRef ds:uri="http://schemas.openxmlformats.org/officeDocument/2006/bibliography"/>
   </ds:schemaRefs>

</xml_diff>